<commit_message>
final draft with some more edits to memo
</commit_message>
<xml_diff>
--- a/HW4.docx
+++ b/HW4.docx
@@ -1,6 +1,6 @@
 
 <file path=word/document.xml><?xml version="1.0" encoding="utf-8"?>
-<w:document xmlns:wpc="http://schemas.microsoft.com/office/word/2010/wordprocessingCanvas" xmlns:cx="http://schemas.microsoft.com/office/drawing/2014/chartex" xmlns:cx1="http://schemas.microsoft.com/office/drawing/2015/9/8/chartex" xmlns:mc="http://schemas.openxmlformats.org/markup-compatibility/2006" xmlns:o="urn:schemas-microsoft-com:office:office" xmlns:r="http://schemas.openxmlformats.org/officeDocument/2006/relationships" xmlns:m="http://schemas.openxmlformats.org/officeDocument/2006/math" xmlns:v="urn:schemas-microsoft-com:vml" xmlns:wp14="http://schemas.microsoft.com/office/word/2010/wordprocessingDrawing" xmlns:wp="http://schemas.openxmlformats.org/drawingml/2006/wordprocessingDrawing" xmlns:w10="urn:schemas-microsoft-com:office:word" xmlns:w="http://schemas.openxmlformats.org/wordprocessingml/2006/main" xmlns:w14="http://schemas.microsoft.com/office/word/2010/wordml" xmlns:w15="http://schemas.microsoft.com/office/word/2012/wordml" xmlns:w16se="http://schemas.microsoft.com/office/word/2015/wordml/symex" xmlns:wpg="http://schemas.microsoft.com/office/word/2010/wordprocessingGroup" xmlns:wpi="http://schemas.microsoft.com/office/word/2010/wordprocessingInk" xmlns:wne="http://schemas.microsoft.com/office/word/2006/wordml" xmlns:wps="http://schemas.microsoft.com/office/word/2010/wordprocessingShape" mc:Ignorable="w14 w15 w16se wp14">
+<w:document xmlns:ve="http://schemas.openxmlformats.org/markup-compatibility/2006" xmlns:o="urn:schemas-microsoft-com:office:office" xmlns:r="http://schemas.openxmlformats.org/officeDocument/2006/relationships" xmlns:m="http://schemas.openxmlformats.org/officeDocument/2006/math" xmlns:v="urn:schemas-microsoft-com:vml" xmlns:wp="http://schemas.openxmlformats.org/drawingml/2006/wordprocessingDrawing" xmlns:w10="urn:schemas-microsoft-com:office:word" xmlns:w="http://schemas.openxmlformats.org/wordprocessingml/2006/main" xmlns:wne="http://schemas.microsoft.com/office/word/2006/wordml">
   <w:body>
     <w:p>
       <w:pPr>
@@ -178,7 +178,87 @@
           <w:sz w:val="24"/>
           <w:szCs w:val="24"/>
         </w:rPr>
-        <w:t>Country X has committed to halving their carbon emissions in support of the Paris Accord agreements on climate change. Here we analyze the efficiency of three options to meet this goal: a cap on carbon, a tax on carbon, and a carbon cap and trade program. Our analysis shows that the cap and trade program most efficiently meets these goals.</w:t>
+        <w:t xml:space="preserve">In support of the Paris Accord agreements on climate change, </w:t>
+      </w:r>
+      <w:r>
+        <w:rPr>
+          <w:rFonts w:ascii="Times New Roman" w:eastAsia="Times New Roman" w:hAnsi="Times New Roman" w:cs="Times New Roman"/>
+          <w:sz w:val="24"/>
+          <w:szCs w:val="24"/>
+        </w:rPr>
+        <w:t xml:space="preserve">Country X has committed to halving their carbon emissions. Here we analyze the efficiency of three options to meet this goal: a cap on carbon, a tax on carbon, and a carbon cap and trade </w:t>
+      </w:r>
+      <w:r>
+        <w:rPr>
+          <w:rFonts w:ascii="Times New Roman" w:eastAsia="Times New Roman" w:hAnsi="Times New Roman" w:cs="Times New Roman"/>
+          <w:sz w:val="24"/>
+          <w:szCs w:val="24"/>
+        </w:rPr>
+        <w:t>market</w:t>
+      </w:r>
+      <w:r>
+        <w:rPr>
+          <w:rFonts w:ascii="Times New Roman" w:eastAsia="Times New Roman" w:hAnsi="Times New Roman" w:cs="Times New Roman"/>
+          <w:sz w:val="24"/>
+          <w:szCs w:val="24"/>
+        </w:rPr>
+        <w:t xml:space="preserve">. Our analysis shows that the cap and trade </w:t>
+      </w:r>
+      <w:r>
+        <w:rPr>
+          <w:rFonts w:ascii="Times New Roman" w:eastAsia="Times New Roman" w:hAnsi="Times New Roman" w:cs="Times New Roman"/>
+          <w:sz w:val="24"/>
+          <w:szCs w:val="24"/>
+        </w:rPr>
+        <w:t>market</w:t>
+      </w:r>
+      <w:r>
+        <w:rPr>
+          <w:rFonts w:ascii="Times New Roman" w:eastAsia="Times New Roman" w:hAnsi="Times New Roman" w:cs="Times New Roman"/>
+          <w:sz w:val="24"/>
+          <w:szCs w:val="24"/>
+        </w:rPr>
+        <w:t xml:space="preserve"> most efficiently meets these goals</w:t>
+      </w:r>
+      <w:r>
+        <w:rPr>
+          <w:rFonts w:ascii="Times New Roman" w:eastAsia="Times New Roman" w:hAnsi="Times New Roman" w:cs="Times New Roman"/>
+          <w:sz w:val="24"/>
+          <w:szCs w:val="24"/>
+        </w:rPr>
+        <w:t>. Furthermore,</w:t>
+      </w:r>
+      <w:r>
+        <w:rPr>
+          <w:rFonts w:ascii="Times New Roman" w:eastAsia="Times New Roman" w:hAnsi="Times New Roman" w:cs="Times New Roman"/>
+          <w:sz w:val="24"/>
+          <w:szCs w:val="24"/>
+        </w:rPr>
+        <w:t xml:space="preserve"> </w:t>
+      </w:r>
+      <w:r>
+        <w:rPr>
+          <w:rFonts w:ascii="Times New Roman" w:eastAsia="Times New Roman" w:hAnsi="Times New Roman" w:cs="Times New Roman"/>
+          <w:sz w:val="24"/>
+          <w:szCs w:val="24"/>
+        </w:rPr>
+        <w:t xml:space="preserve">although there are some drawbacks, </w:t>
+      </w:r>
+      <w:r>
+        <w:rPr>
+          <w:rFonts w:ascii="Times New Roman" w:eastAsia="Times New Roman" w:hAnsi="Times New Roman" w:cs="Times New Roman"/>
+          <w:sz w:val="24"/>
+          <w:szCs w:val="24"/>
+        </w:rPr>
+        <w:t>the inclusion of country Y into the market is beneficial</w:t>
+      </w:r>
+      <w:r>
+        <w:rPr>
+          <w:rFonts w:ascii="Times New Roman" w:eastAsia="Times New Roman" w:hAnsi="Times New Roman" w:cs="Times New Roman"/>
+          <w:sz w:val="24"/>
+          <w:szCs w:val="24"/>
+        </w:rPr>
+        <w:t>.</w:t>
       </w:r>
     </w:p>
     <w:p>
@@ -228,7 +308,7 @@
           <w:sz w:val="24"/>
           <w:szCs w:val="24"/>
         </w:rPr>
-        <w:t xml:space="preserve">To meet Paris Accord commitments, country X must cut carbon emissions in half, from 600 tons to 300 tons. </w:t>
+        <w:t xml:space="preserve">To meet Paris Accord commitments, country X must cut carbon emissions from 600 tons to 300 tons. </w:t>
       </w:r>
       <w:r>
         <w:rPr>
@@ -461,6 +541,190 @@
           <w:sz w:val="24"/>
           <w:szCs w:val="24"/>
         </w:rPr>
+        <w:t xml:space="preserve"> (Appendix A, </w:t>
+      </w:r>
+      <w:fldSimple w:instr=" REF _Ref516068562 \h  \* MERGEFORMAT ">
+        <w:r>
+          <w:rPr>
+            <w:rFonts w:ascii="Times New Roman" w:hAnsi="Times New Roman" w:cs="Times New Roman"/>
+            <w:sz w:val="24"/>
+            <w:szCs w:val="24"/>
+          </w:rPr>
+          <w:t xml:space="preserve">Equation </w:t>
+        </w:r>
+        <w:r>
+          <w:rPr>
+            <w:rFonts w:ascii="Times New Roman" w:hAnsi="Times New Roman" w:cs="Times New Roman"/>
+            <w:noProof/>
+            <w:sz w:val="24"/>
+            <w:szCs w:val="24"/>
+          </w:rPr>
+          <w:t>1</w:t>
+        </w:r>
+      </w:fldSimple>
+      <w:r>
+        <w:rPr>
+          <w:rFonts w:ascii="Times New Roman" w:eastAsia="Times New Roman" w:hAnsi="Times New Roman" w:cs="Times New Roman"/>
+          <w:color w:val="000000"/>
+          <w:sz w:val="24"/>
+          <w:szCs w:val="24"/>
+        </w:rPr>
+        <w:t>)</w:t>
+      </w:r>
+      <w:r>
+        <w:rPr>
+          <w:rFonts w:ascii="Times New Roman" w:eastAsia="Times New Roman" w:hAnsi="Times New Roman" w:cs="Times New Roman"/>
+          <w:color w:val="000000"/>
+          <w:sz w:val="24"/>
+          <w:szCs w:val="24"/>
+        </w:rPr>
+        <w:t>; this was then in our estimated marginal cost curve for each sector</w:t>
+      </w:r>
+      <w:r>
+        <w:rPr>
+          <w:rFonts w:ascii="Times New Roman" w:eastAsia="Times New Roman" w:hAnsi="Times New Roman" w:cs="Times New Roman"/>
+          <w:color w:val="000000"/>
+          <w:sz w:val="24"/>
+          <w:szCs w:val="24"/>
+        </w:rPr>
+        <w:t xml:space="preserve"> (Appendix B, </w:t>
+      </w:r>
+      <w:fldSimple w:instr=" REF _Ref516078355 \h  \* MERGEFORMAT ">
+        <w:r>
+          <w:rPr>
+            <w:rFonts w:ascii="Times New Roman" w:hAnsi="Times New Roman" w:cs="Times New Roman"/>
+            <w:sz w:val="24"/>
+            <w:szCs w:val="24"/>
+          </w:rPr>
+          <w:t xml:space="preserve">Figure </w:t>
+        </w:r>
+        <w:r>
+          <w:rPr>
+            <w:rFonts w:ascii="Times New Roman" w:hAnsi="Times New Roman" w:cs="Times New Roman"/>
+            <w:noProof/>
+            <w:sz w:val="24"/>
+            <w:szCs w:val="24"/>
+          </w:rPr>
+          <w:t>1</w:t>
+        </w:r>
+      </w:fldSimple>
+      <w:r>
+        <w:rPr>
+          <w:rFonts w:ascii="Times New Roman" w:eastAsia="Times New Roman" w:hAnsi="Times New Roman" w:cs="Times New Roman"/>
+          <w:color w:val="000000"/>
+          <w:sz w:val="24"/>
+          <w:szCs w:val="24"/>
+        </w:rPr>
+        <w:t>)</w:t>
+      </w:r>
+      <w:r>
+        <w:rPr>
+          <w:rFonts w:ascii="Times New Roman" w:eastAsia="Times New Roman" w:hAnsi="Times New Roman" w:cs="Times New Roman"/>
+          <w:color w:val="000000"/>
+          <w:sz w:val="24"/>
+          <w:szCs w:val="24"/>
+        </w:rPr>
+        <w:t xml:space="preserve">. </w:t>
+      </w:r>
+      <w:r>
+        <w:rPr>
+          <w:rFonts w:ascii="Times New Roman" w:eastAsia="Times New Roman" w:hAnsi="Times New Roman" w:cs="Times New Roman"/>
+          <w:color w:val="000000"/>
+          <w:sz w:val="24"/>
+          <w:szCs w:val="24"/>
+        </w:rPr>
+        <w:t xml:space="preserve">We then reversed these models </w:t>
+      </w:r>
+      <w:r>
+        <w:rPr>
+          <w:rFonts w:ascii="Times New Roman" w:eastAsia="Times New Roman" w:hAnsi="Times New Roman" w:cs="Times New Roman"/>
+          <w:color w:val="000000"/>
+          <w:sz w:val="24"/>
+          <w:szCs w:val="24"/>
+        </w:rPr>
+        <w:t xml:space="preserve">(Appendix A, </w:t>
+      </w:r>
+      <w:fldSimple w:instr=" REF _Ref516068854 \h  \* MERGEFORMAT ">
+        <w:r>
+          <w:rPr>
+            <w:rFonts w:ascii="Times New Roman" w:hAnsi="Times New Roman" w:cs="Times New Roman"/>
+            <w:sz w:val="24"/>
+            <w:szCs w:val="24"/>
+          </w:rPr>
+          <w:t xml:space="preserve">Equation </w:t>
+        </w:r>
+        <w:r>
+          <w:rPr>
+            <w:rFonts w:ascii="Times New Roman" w:hAnsi="Times New Roman" w:cs="Times New Roman"/>
+            <w:noProof/>
+            <w:sz w:val="24"/>
+            <w:szCs w:val="24"/>
+          </w:rPr>
+          <w:t>2</w:t>
+        </w:r>
+      </w:fldSimple>
+      <w:r>
+        <w:rPr>
+          <w:rFonts w:ascii="Times New Roman" w:eastAsia="Times New Roman" w:hAnsi="Times New Roman" w:cs="Times New Roman"/>
+          <w:color w:val="000000"/>
+          <w:sz w:val="24"/>
+          <w:szCs w:val="24"/>
+        </w:rPr>
+        <w:t xml:space="preserve">) </w:t>
+      </w:r>
+      <w:r>
+        <w:rPr>
+          <w:rFonts w:ascii="Times New Roman" w:eastAsia="Times New Roman" w:hAnsi="Times New Roman" w:cs="Times New Roman"/>
+          <w:color w:val="000000"/>
+          <w:sz w:val="24"/>
+          <w:szCs w:val="24"/>
+        </w:rPr>
+        <w:t>in order to produce each sector’s demand curve for carbon emissions</w:t>
+      </w:r>
+      <w:r>
+        <w:rPr>
+          <w:rFonts w:ascii="Times New Roman" w:eastAsia="Times New Roman" w:hAnsi="Times New Roman" w:cs="Times New Roman"/>
+          <w:color w:val="000000"/>
+          <w:sz w:val="24"/>
+          <w:szCs w:val="24"/>
+        </w:rPr>
+        <w:t xml:space="preserve"> (Appendix B, </w:t>
+      </w:r>
+      <w:fldSimple w:instr=" REF _Ref516078381 \h  \* MERGEFORMAT ">
+        <w:r>
+          <w:rPr>
+            <w:rFonts w:ascii="Times New Roman" w:hAnsi="Times New Roman" w:cs="Times New Roman"/>
+            <w:sz w:val="24"/>
+            <w:szCs w:val="24"/>
+          </w:rPr>
+          <w:t xml:space="preserve">Figure </w:t>
+        </w:r>
+        <w:r>
+          <w:rPr>
+            <w:rFonts w:ascii="Times New Roman" w:hAnsi="Times New Roman" w:cs="Times New Roman"/>
+            <w:noProof/>
+            <w:sz w:val="24"/>
+            <w:szCs w:val="24"/>
+          </w:rPr>
+          <w:t>2</w:t>
+        </w:r>
+      </w:fldSimple>
+      <w:r>
+        <w:rPr>
+          <w:rFonts w:ascii="Times New Roman" w:eastAsia="Times New Roman" w:hAnsi="Times New Roman" w:cs="Times New Roman"/>
+          <w:color w:val="000000"/>
+          <w:sz w:val="24"/>
+          <w:szCs w:val="24"/>
+        </w:rPr>
+        <w:t>).</w:t>
+      </w:r>
+      <w:r>
+        <w:rPr>
+          <w:rFonts w:ascii="Times New Roman" w:eastAsia="Times New Roman" w:hAnsi="Times New Roman" w:cs="Times New Roman"/>
+          <w:color w:val="000000"/>
+          <w:sz w:val="24"/>
+          <w:szCs w:val="24"/>
+        </w:rPr>
         <w:t xml:space="preserve"> </w:t>
       </w:r>
       <w:r>
@@ -470,414 +734,7 @@
           <w:sz w:val="24"/>
           <w:szCs w:val="24"/>
         </w:rPr>
-        <w:t xml:space="preserve">(Appendix A, </w:t>
-      </w:r>
-      <w:r>
-        <w:rPr>
-          <w:rFonts w:ascii="Times New Roman" w:eastAsia="Times New Roman" w:hAnsi="Times New Roman" w:cs="Times New Roman"/>
-          <w:color w:val="000000"/>
-          <w:sz w:val="24"/>
-          <w:szCs w:val="24"/>
-        </w:rPr>
-        <w:fldChar w:fldCharType="begin"/>
-      </w:r>
-      <w:r>
-        <w:rPr>
-          <w:rFonts w:ascii="Times New Roman" w:eastAsia="Times New Roman" w:hAnsi="Times New Roman" w:cs="Times New Roman"/>
-          <w:color w:val="000000"/>
-          <w:sz w:val="24"/>
-          <w:szCs w:val="24"/>
-        </w:rPr>
-        <w:instrText xml:space="preserve"> REF _Ref516068562 \h </w:instrText>
-      </w:r>
-      <w:r>
-        <w:rPr>
-          <w:rFonts w:ascii="Times New Roman" w:eastAsia="Times New Roman" w:hAnsi="Times New Roman" w:cs="Times New Roman"/>
-          <w:color w:val="000000"/>
-          <w:sz w:val="24"/>
-          <w:szCs w:val="24"/>
-        </w:rPr>
-      </w:r>
-      <w:r>
-        <w:rPr>
-          <w:rFonts w:ascii="Times New Roman" w:eastAsia="Times New Roman" w:hAnsi="Times New Roman" w:cs="Times New Roman"/>
-          <w:color w:val="000000"/>
-          <w:sz w:val="24"/>
-          <w:szCs w:val="24"/>
-        </w:rPr>
-        <w:instrText xml:space="preserve"> \* MERGEFORMAT </w:instrText>
-      </w:r>
-      <w:r>
-        <w:rPr>
-          <w:rFonts w:ascii="Times New Roman" w:eastAsia="Times New Roman" w:hAnsi="Times New Roman" w:cs="Times New Roman"/>
-          <w:color w:val="000000"/>
-          <w:sz w:val="24"/>
-          <w:szCs w:val="24"/>
-        </w:rPr>
-        <w:fldChar w:fldCharType="separate"/>
-      </w:r>
-      <w:r>
-        <w:rPr>
-          <w:rFonts w:ascii="Times New Roman" w:hAnsi="Times New Roman" w:cs="Times New Roman"/>
-          <w:sz w:val="24"/>
-          <w:szCs w:val="24"/>
-        </w:rPr>
-        <w:t xml:space="preserve">Equation </w:t>
-      </w:r>
-      <w:r>
-        <w:rPr>
-          <w:rFonts w:ascii="Times New Roman" w:hAnsi="Times New Roman" w:cs="Times New Roman"/>
-          <w:noProof/>
-          <w:sz w:val="24"/>
-          <w:szCs w:val="24"/>
-        </w:rPr>
-        <w:t>1</w:t>
-      </w:r>
-      <w:r>
-        <w:rPr>
-          <w:rFonts w:ascii="Times New Roman" w:eastAsia="Times New Roman" w:hAnsi="Times New Roman" w:cs="Times New Roman"/>
-          <w:color w:val="000000"/>
-          <w:sz w:val="24"/>
-          <w:szCs w:val="24"/>
-        </w:rPr>
-        <w:fldChar w:fldCharType="end"/>
-      </w:r>
-      <w:r>
-        <w:rPr>
-          <w:rFonts w:ascii="Times New Roman" w:eastAsia="Times New Roman" w:hAnsi="Times New Roman" w:cs="Times New Roman"/>
-          <w:color w:val="000000"/>
-          <w:sz w:val="24"/>
-          <w:szCs w:val="24"/>
-        </w:rPr>
-        <w:t>)</w:t>
-      </w:r>
-      <w:r>
-        <w:rPr>
-          <w:rFonts w:ascii="Times New Roman" w:eastAsia="Times New Roman" w:hAnsi="Times New Roman" w:cs="Times New Roman"/>
-          <w:color w:val="000000"/>
-          <w:sz w:val="24"/>
-          <w:szCs w:val="24"/>
-        </w:rPr>
-        <w:t>; this was then in our estimated marginal cost curve for each sector</w:t>
-      </w:r>
-      <w:r>
-        <w:rPr>
-          <w:rFonts w:ascii="Times New Roman" w:eastAsia="Times New Roman" w:hAnsi="Times New Roman" w:cs="Times New Roman"/>
-          <w:color w:val="000000"/>
-          <w:sz w:val="24"/>
-          <w:szCs w:val="24"/>
-        </w:rPr>
-        <w:t xml:space="preserve"> (Appendix B, </w:t>
-      </w:r>
-      <w:r>
-        <w:rPr>
-          <w:rFonts w:ascii="Times New Roman" w:eastAsia="Times New Roman" w:hAnsi="Times New Roman" w:cs="Times New Roman"/>
-          <w:color w:val="000000"/>
-          <w:sz w:val="24"/>
-          <w:szCs w:val="24"/>
-        </w:rPr>
-        <w:fldChar w:fldCharType="begin"/>
-      </w:r>
-      <w:r>
-        <w:rPr>
-          <w:rFonts w:ascii="Times New Roman" w:eastAsia="Times New Roman" w:hAnsi="Times New Roman" w:cs="Times New Roman"/>
-          <w:color w:val="000000"/>
-          <w:sz w:val="24"/>
-          <w:szCs w:val="24"/>
-        </w:rPr>
-        <w:instrText xml:space="preserve"> REF _Ref516078355 \h </w:instrText>
-      </w:r>
-      <w:r>
-        <w:rPr>
-          <w:rFonts w:ascii="Times New Roman" w:eastAsia="Times New Roman" w:hAnsi="Times New Roman" w:cs="Times New Roman"/>
-          <w:color w:val="000000"/>
-          <w:sz w:val="24"/>
-          <w:szCs w:val="24"/>
-        </w:rPr>
-      </w:r>
-      <w:r>
-        <w:rPr>
-          <w:rFonts w:ascii="Times New Roman" w:eastAsia="Times New Roman" w:hAnsi="Times New Roman" w:cs="Times New Roman"/>
-          <w:color w:val="000000"/>
-          <w:sz w:val="24"/>
-          <w:szCs w:val="24"/>
-        </w:rPr>
-        <w:instrText xml:space="preserve"> \* MERGEFORMAT </w:instrText>
-      </w:r>
-      <w:r>
-        <w:rPr>
-          <w:rFonts w:ascii="Times New Roman" w:eastAsia="Times New Roman" w:hAnsi="Times New Roman" w:cs="Times New Roman"/>
-          <w:color w:val="000000"/>
-          <w:sz w:val="24"/>
-          <w:szCs w:val="24"/>
-        </w:rPr>
-        <w:fldChar w:fldCharType="separate"/>
-      </w:r>
-      <w:r>
-        <w:rPr>
-          <w:rFonts w:ascii="Times New Roman" w:hAnsi="Times New Roman" w:cs="Times New Roman"/>
-          <w:sz w:val="24"/>
-          <w:szCs w:val="24"/>
-        </w:rPr>
-        <w:t xml:space="preserve">Figure </w:t>
-      </w:r>
-      <w:r>
-        <w:rPr>
-          <w:rFonts w:ascii="Times New Roman" w:hAnsi="Times New Roman" w:cs="Times New Roman"/>
-          <w:noProof/>
-          <w:sz w:val="24"/>
-          <w:szCs w:val="24"/>
-        </w:rPr>
-        <w:t>1</w:t>
-      </w:r>
-      <w:r>
-        <w:rPr>
-          <w:rFonts w:ascii="Times New Roman" w:eastAsia="Times New Roman" w:hAnsi="Times New Roman" w:cs="Times New Roman"/>
-          <w:color w:val="000000"/>
-          <w:sz w:val="24"/>
-          <w:szCs w:val="24"/>
-        </w:rPr>
-        <w:fldChar w:fldCharType="end"/>
-      </w:r>
-      <w:r>
-        <w:rPr>
-          <w:rFonts w:ascii="Times New Roman" w:eastAsia="Times New Roman" w:hAnsi="Times New Roman" w:cs="Times New Roman"/>
-          <w:color w:val="000000"/>
-          <w:sz w:val="24"/>
-          <w:szCs w:val="24"/>
-        </w:rPr>
-        <w:t>)</w:t>
-      </w:r>
-      <w:r>
-        <w:rPr>
-          <w:rFonts w:ascii="Times New Roman" w:eastAsia="Times New Roman" w:hAnsi="Times New Roman" w:cs="Times New Roman"/>
-          <w:color w:val="000000"/>
-          <w:sz w:val="24"/>
-          <w:szCs w:val="24"/>
-        </w:rPr>
-        <w:t xml:space="preserve">. </w:t>
-      </w:r>
-      <w:r>
-        <w:rPr>
-          <w:rFonts w:ascii="Times New Roman" w:eastAsia="Times New Roman" w:hAnsi="Times New Roman" w:cs="Times New Roman"/>
-          <w:color w:val="000000"/>
-          <w:sz w:val="24"/>
-          <w:szCs w:val="24"/>
-        </w:rPr>
-        <w:t xml:space="preserve">We then reversed these models </w:t>
-      </w:r>
-      <w:r>
-        <w:rPr>
-          <w:rFonts w:ascii="Times New Roman" w:eastAsia="Times New Roman" w:hAnsi="Times New Roman" w:cs="Times New Roman"/>
-          <w:color w:val="000000"/>
-          <w:sz w:val="24"/>
-          <w:szCs w:val="24"/>
-        </w:rPr>
-        <w:t xml:space="preserve">(Appendix A, </w:t>
-      </w:r>
-      <w:r>
-        <w:rPr>
-          <w:rFonts w:ascii="Times New Roman" w:eastAsia="Times New Roman" w:hAnsi="Times New Roman" w:cs="Times New Roman"/>
-          <w:color w:val="000000"/>
-          <w:sz w:val="24"/>
-          <w:szCs w:val="24"/>
-        </w:rPr>
-        <w:fldChar w:fldCharType="begin"/>
-      </w:r>
-      <w:r>
-        <w:rPr>
-          <w:rFonts w:ascii="Times New Roman" w:eastAsia="Times New Roman" w:hAnsi="Times New Roman" w:cs="Times New Roman"/>
-          <w:color w:val="000000"/>
-          <w:sz w:val="24"/>
-          <w:szCs w:val="24"/>
-        </w:rPr>
-        <w:instrText xml:space="preserve"> REF _Ref516068854 \h </w:instrText>
-      </w:r>
-      <w:r>
-        <w:rPr>
-          <w:rFonts w:ascii="Times New Roman" w:eastAsia="Times New Roman" w:hAnsi="Times New Roman" w:cs="Times New Roman"/>
-          <w:color w:val="000000"/>
-          <w:sz w:val="24"/>
-          <w:szCs w:val="24"/>
-        </w:rPr>
-      </w:r>
-      <w:r>
-        <w:rPr>
-          <w:rFonts w:ascii="Times New Roman" w:eastAsia="Times New Roman" w:hAnsi="Times New Roman" w:cs="Times New Roman"/>
-          <w:color w:val="000000"/>
-          <w:sz w:val="24"/>
-          <w:szCs w:val="24"/>
-        </w:rPr>
-        <w:instrText xml:space="preserve"> \* MERGEFORMAT </w:instrText>
-      </w:r>
-      <w:r>
-        <w:rPr>
-          <w:rFonts w:ascii="Times New Roman" w:eastAsia="Times New Roman" w:hAnsi="Times New Roman" w:cs="Times New Roman"/>
-          <w:color w:val="000000"/>
-          <w:sz w:val="24"/>
-          <w:szCs w:val="24"/>
-        </w:rPr>
-        <w:fldChar w:fldCharType="separate"/>
-      </w:r>
-      <w:r>
-        <w:rPr>
-          <w:rFonts w:ascii="Times New Roman" w:hAnsi="Times New Roman" w:cs="Times New Roman"/>
-          <w:sz w:val="24"/>
-          <w:szCs w:val="24"/>
-        </w:rPr>
-        <w:t xml:space="preserve">Equation </w:t>
-      </w:r>
-      <w:r>
-        <w:rPr>
-          <w:rFonts w:ascii="Times New Roman" w:hAnsi="Times New Roman" w:cs="Times New Roman"/>
-          <w:noProof/>
-          <w:sz w:val="24"/>
-          <w:szCs w:val="24"/>
-        </w:rPr>
-        <w:t>2</w:t>
-      </w:r>
-      <w:r>
-        <w:rPr>
-          <w:rFonts w:ascii="Times New Roman" w:eastAsia="Times New Roman" w:hAnsi="Times New Roman" w:cs="Times New Roman"/>
-          <w:color w:val="000000"/>
-          <w:sz w:val="24"/>
-          <w:szCs w:val="24"/>
-        </w:rPr>
-        <w:fldChar w:fldCharType="end"/>
-      </w:r>
-      <w:r>
-        <w:rPr>
-          <w:rFonts w:ascii="Times New Roman" w:eastAsia="Times New Roman" w:hAnsi="Times New Roman" w:cs="Times New Roman"/>
-          <w:color w:val="000000"/>
-          <w:sz w:val="24"/>
-          <w:szCs w:val="24"/>
-        </w:rPr>
-        <w:t xml:space="preserve">) </w:t>
-      </w:r>
-      <w:r>
-        <w:rPr>
-          <w:rFonts w:ascii="Times New Roman" w:eastAsia="Times New Roman" w:hAnsi="Times New Roman" w:cs="Times New Roman"/>
-          <w:color w:val="000000"/>
-          <w:sz w:val="24"/>
-          <w:szCs w:val="24"/>
-        </w:rPr>
-        <w:t>in order to produce each sector’s demand curve for carbon emissions</w:t>
-      </w:r>
-      <w:r>
-        <w:rPr>
-          <w:rFonts w:ascii="Times New Roman" w:eastAsia="Times New Roman" w:hAnsi="Times New Roman" w:cs="Times New Roman"/>
-          <w:color w:val="000000"/>
-          <w:sz w:val="24"/>
-          <w:szCs w:val="24"/>
-        </w:rPr>
-        <w:t xml:space="preserve"> (Appendix B, </w:t>
-      </w:r>
-      <w:r>
-        <w:rPr>
-          <w:rFonts w:ascii="Times New Roman" w:eastAsia="Times New Roman" w:hAnsi="Times New Roman" w:cs="Times New Roman"/>
-          <w:color w:val="000000"/>
-          <w:sz w:val="24"/>
-          <w:szCs w:val="24"/>
-        </w:rPr>
-        <w:fldChar w:fldCharType="begin"/>
-      </w:r>
-      <w:r>
-        <w:rPr>
-          <w:rFonts w:ascii="Times New Roman" w:eastAsia="Times New Roman" w:hAnsi="Times New Roman" w:cs="Times New Roman"/>
-          <w:color w:val="000000"/>
-          <w:sz w:val="24"/>
-          <w:szCs w:val="24"/>
-        </w:rPr>
-        <w:instrText xml:space="preserve"> REF _Ref516078381 \h </w:instrText>
-      </w:r>
-      <w:r>
-        <w:rPr>
-          <w:rFonts w:ascii="Times New Roman" w:eastAsia="Times New Roman" w:hAnsi="Times New Roman" w:cs="Times New Roman"/>
-          <w:color w:val="000000"/>
-          <w:sz w:val="24"/>
-          <w:szCs w:val="24"/>
-        </w:rPr>
-      </w:r>
-      <w:r>
-        <w:rPr>
-          <w:rFonts w:ascii="Times New Roman" w:eastAsia="Times New Roman" w:hAnsi="Times New Roman" w:cs="Times New Roman"/>
-          <w:color w:val="000000"/>
-          <w:sz w:val="24"/>
-          <w:szCs w:val="24"/>
-        </w:rPr>
-        <w:instrText xml:space="preserve"> \* MERGEFORMAT </w:instrText>
-      </w:r>
-      <w:r>
-        <w:rPr>
-          <w:rFonts w:ascii="Times New Roman" w:eastAsia="Times New Roman" w:hAnsi="Times New Roman" w:cs="Times New Roman"/>
-          <w:color w:val="000000"/>
-          <w:sz w:val="24"/>
-          <w:szCs w:val="24"/>
-        </w:rPr>
-        <w:fldChar w:fldCharType="separate"/>
-      </w:r>
-      <w:r>
-        <w:rPr>
-          <w:rFonts w:ascii="Times New Roman" w:hAnsi="Times New Roman" w:cs="Times New Roman"/>
-          <w:sz w:val="24"/>
-          <w:szCs w:val="24"/>
-        </w:rPr>
-        <w:t xml:space="preserve">Figure </w:t>
-      </w:r>
-      <w:r>
-        <w:rPr>
-          <w:rFonts w:ascii="Times New Roman" w:hAnsi="Times New Roman" w:cs="Times New Roman"/>
-          <w:noProof/>
-          <w:sz w:val="24"/>
-          <w:szCs w:val="24"/>
-        </w:rPr>
-        <w:t>2</w:t>
-      </w:r>
-      <w:r>
-        <w:rPr>
-          <w:rFonts w:ascii="Times New Roman" w:eastAsia="Times New Roman" w:hAnsi="Times New Roman" w:cs="Times New Roman"/>
-          <w:color w:val="000000"/>
-          <w:sz w:val="24"/>
-          <w:szCs w:val="24"/>
-        </w:rPr>
-        <w:fldChar w:fldCharType="end"/>
-      </w:r>
-      <w:r>
-        <w:rPr>
-          <w:rFonts w:ascii="Times New Roman" w:eastAsia="Times New Roman" w:hAnsi="Times New Roman" w:cs="Times New Roman"/>
-          <w:color w:val="000000"/>
-          <w:sz w:val="24"/>
-          <w:szCs w:val="24"/>
-        </w:rPr>
-        <w:t>).</w:t>
-      </w:r>
-      <w:r>
-        <w:rPr>
-          <w:rFonts w:ascii="Times New Roman" w:eastAsia="Times New Roman" w:hAnsi="Times New Roman" w:cs="Times New Roman"/>
-          <w:color w:val="000000"/>
-          <w:sz w:val="24"/>
-          <w:szCs w:val="24"/>
-        </w:rPr>
-        <w:t xml:space="preserve"> </w:t>
-      </w:r>
-      <w:r>
-        <w:rPr>
-          <w:rFonts w:ascii="Times New Roman" w:eastAsia="Times New Roman" w:hAnsi="Times New Roman" w:cs="Times New Roman"/>
-          <w:color w:val="000000"/>
-          <w:sz w:val="24"/>
-          <w:szCs w:val="24"/>
-        </w:rPr>
-        <w:t xml:space="preserve">The results show that </w:t>
-      </w:r>
-      <w:proofErr w:type="gramStart"/>
-      <w:r>
-        <w:rPr>
-          <w:rFonts w:ascii="Times New Roman" w:eastAsia="Times New Roman" w:hAnsi="Times New Roman" w:cs="Times New Roman"/>
-          <w:color w:val="000000"/>
-          <w:sz w:val="24"/>
-          <w:szCs w:val="24"/>
-        </w:rPr>
-        <w:t xml:space="preserve">at </w:t>
+        <w:t xml:space="preserve">The results show that at </w:t>
       </w:r>
       <w:r>
         <w:rPr>
@@ -887,9 +744,8 @@
           <w:szCs w:val="24"/>
           <w:highlight w:val="yellow"/>
         </w:rPr>
-        <w:t>?</w:t>
-      </w:r>
-      <w:proofErr w:type="gramEnd"/>
+        <w:t>$</w:t>
+      </w:r>
       <w:r>
         <w:rPr>
           <w:rFonts w:ascii="Times New Roman" w:eastAsia="Times New Roman" w:hAnsi="Times New Roman" w:cs="Times New Roman"/>
@@ -898,16 +754,7 @@
           <w:szCs w:val="24"/>
           <w:highlight w:val="yellow"/>
         </w:rPr>
-        <w:t>$/ton</w:t>
-      </w:r>
-      <w:r>
-        <w:rPr>
-          <w:rFonts w:ascii="Times New Roman" w:eastAsia="Times New Roman" w:hAnsi="Times New Roman" w:cs="Times New Roman"/>
-          <w:color w:val="000000"/>
-          <w:sz w:val="24"/>
-          <w:szCs w:val="24"/>
-        </w:rPr>
-        <w:t xml:space="preserve"> sector C is willing to pay the most for the first unit of carbon emissions </w:t>
+        <w:t>170</w:t>
       </w:r>
       <w:r>
         <w:rPr>
@@ -917,45 +764,52 @@
           <w:szCs w:val="24"/>
           <w:highlight w:val="yellow"/>
         </w:rPr>
-        <w:t>(Figure ?).</w:t>
-      </w:r>
-      <w:r>
-        <w:rPr>
-          <w:rFonts w:ascii="Times New Roman" w:eastAsia="Times New Roman" w:hAnsi="Times New Roman" w:cs="Times New Roman"/>
-          <w:color w:val="000000"/>
-          <w:sz w:val="24"/>
-          <w:szCs w:val="24"/>
-        </w:rPr>
-        <w:t xml:space="preserve"> </w:t>
-      </w:r>
-      <w:r>
-        <w:rPr>
-          <w:rFonts w:ascii="Times New Roman" w:eastAsia="Times New Roman" w:hAnsi="Times New Roman" w:cs="Times New Roman"/>
-          <w:color w:val="000000"/>
-          <w:sz w:val="24"/>
-          <w:szCs w:val="24"/>
-        </w:rPr>
-        <w:t xml:space="preserve">We have attached </w:t>
-      </w:r>
-      <w:proofErr w:type="gramStart"/>
-      <w:r>
-        <w:rPr>
-          <w:rFonts w:ascii="Times New Roman" w:eastAsia="Times New Roman" w:hAnsi="Times New Roman" w:cs="Times New Roman"/>
-          <w:color w:val="000000"/>
-          <w:sz w:val="24"/>
-          <w:szCs w:val="24"/>
-        </w:rPr>
-        <w:t>the our</w:t>
-      </w:r>
-      <w:proofErr w:type="gramEnd"/>
-      <w:r>
-        <w:rPr>
-          <w:rFonts w:ascii="Times New Roman" w:eastAsia="Times New Roman" w:hAnsi="Times New Roman" w:cs="Times New Roman"/>
-          <w:color w:val="000000"/>
-          <w:sz w:val="24"/>
-          <w:szCs w:val="24"/>
-        </w:rPr>
-        <w:t xml:space="preserve"> R code for transparency and reproducibility (Appendix C).</w:t>
+        <w:t>/ton</w:t>
+      </w:r>
+      <w:r>
+        <w:rPr>
+          <w:rFonts w:ascii="Times New Roman" w:eastAsia="Times New Roman" w:hAnsi="Times New Roman" w:cs="Times New Roman"/>
+          <w:color w:val="000000"/>
+          <w:sz w:val="24"/>
+          <w:szCs w:val="24"/>
+        </w:rPr>
+        <w:t xml:space="preserve"> sector C is willing to pay the most for the first unit of carbon </w:t>
+      </w:r>
+      <w:r>
+        <w:rPr>
+          <w:rFonts w:ascii="Times New Roman" w:eastAsia="Times New Roman" w:hAnsi="Times New Roman" w:cs="Times New Roman"/>
+          <w:color w:val="000000"/>
+          <w:sz w:val="24"/>
+          <w:szCs w:val="24"/>
+        </w:rPr>
+        <w:t xml:space="preserve">emissions. </w:t>
+      </w:r>
+      <w:r>
+        <w:rPr>
+          <w:rFonts w:ascii="Times New Roman" w:eastAsia="Times New Roman" w:hAnsi="Times New Roman" w:cs="Times New Roman"/>
+          <w:color w:val="000000"/>
+          <w:sz w:val="24"/>
+          <w:szCs w:val="24"/>
+        </w:rPr>
+        <w:t>We have</w:t>
+      </w:r>
+      <w:r>
+        <w:rPr>
+          <w:rFonts w:ascii="Times New Roman" w:eastAsia="Times New Roman" w:hAnsi="Times New Roman" w:cs="Times New Roman"/>
+          <w:color w:val="000000"/>
+          <w:sz w:val="24"/>
+          <w:szCs w:val="24"/>
+        </w:rPr>
+        <w:t xml:space="preserve"> attached </w:t>
+      </w:r>
+      <w:r>
+        <w:rPr>
+          <w:rFonts w:ascii="Times New Roman" w:eastAsia="Times New Roman" w:hAnsi="Times New Roman" w:cs="Times New Roman"/>
+          <w:color w:val="000000"/>
+          <w:sz w:val="24"/>
+          <w:szCs w:val="24"/>
+        </w:rPr>
+        <w:t>our R code for transparency and reproducibility (Appendix C).</w:t>
       </w:r>
     </w:p>
     <w:p>
@@ -1022,26 +876,16 @@
           <w:sz w:val="24"/>
           <w:szCs w:val="24"/>
         </w:rPr>
-        <w:t xml:space="preserve">: We calculated the difference in total benefits for sectors A, B, &amp; C before and after the 300 ton cap on carbon was implemented by integrating the marginal benefits curve for each sector. This reduced the benefit by </w:t>
-      </w:r>
-      <w:r>
-        <w:rPr>
-          <w:rFonts w:ascii="Times New Roman" w:eastAsia="Times New Roman" w:hAnsi="Times New Roman" w:cs="Times New Roman"/>
-          <w:color w:val="000000"/>
-          <w:sz w:val="24"/>
-          <w:szCs w:val="24"/>
-          <w:highlight w:val="yellow"/>
-        </w:rPr>
-        <w:t>____ for A, ____ for B, and ____ for C.</w:t>
-      </w:r>
-      <w:r>
-        <w:rPr>
-          <w:rFonts w:ascii="Times New Roman" w:eastAsia="Times New Roman" w:hAnsi="Times New Roman" w:cs="Times New Roman"/>
-          <w:color w:val="000000"/>
-          <w:sz w:val="24"/>
-          <w:szCs w:val="24"/>
-        </w:rPr>
-        <w:t xml:space="preserve"> This produces no government revenue.</w:t>
+        <w:t>: C</w:t>
+      </w:r>
+      <w:r>
+        <w:rPr>
+          <w:rFonts w:ascii="Times New Roman" w:eastAsia="Times New Roman" w:hAnsi="Times New Roman" w:cs="Times New Roman"/>
+          <w:color w:val="000000"/>
+          <w:sz w:val="24"/>
+          <w:szCs w:val="24"/>
+        </w:rPr>
+        <w:t>alculated the difference in total benefits for sectors A, B, &amp; C before and after the 300 ton cap on carbon was implemented by integrating the marginal benefits curve for each sector. This produces no government revenue.</w:t>
       </w:r>
     </w:p>
     <w:p>
@@ -1067,7 +911,34 @@
           <w:sz w:val="24"/>
           <w:szCs w:val="24"/>
         </w:rPr>
-        <w:t xml:space="preserve">Tax: We aggregated the demand curve for sectors A, B, &amp; C and then found the aggregate demand price at a quantity of 300. With a tax amount of </w:t>
+        <w:t>Tax: To find the tax amount, we a</w:t>
+      </w:r>
+      <w:r>
+        <w:rPr>
+          <w:rFonts w:ascii="Times New Roman" w:eastAsia="Times New Roman" w:hAnsi="Times New Roman" w:cs="Times New Roman"/>
+          <w:color w:val="000000"/>
+          <w:sz w:val="24"/>
+          <w:szCs w:val="24"/>
+        </w:rPr>
+        <w:t>ggregated the demand curve for sectors A, B, &amp;</w:t>
+      </w:r>
+      <w:r>
+        <w:rPr>
+          <w:rFonts w:ascii="Times New Roman" w:eastAsia="Times New Roman" w:hAnsi="Times New Roman" w:cs="Times New Roman"/>
+          <w:color w:val="000000"/>
+          <w:sz w:val="24"/>
+          <w:szCs w:val="24"/>
+        </w:rPr>
+        <w:t xml:space="preserve"> C and then found the </w:t>
+      </w:r>
+      <w:r>
+        <w:rPr>
+          <w:rFonts w:ascii="Times New Roman" w:eastAsia="Times New Roman" w:hAnsi="Times New Roman" w:cs="Times New Roman"/>
+          <w:color w:val="000000"/>
+          <w:sz w:val="24"/>
+          <w:szCs w:val="24"/>
+        </w:rPr>
+        <w:t xml:space="preserve">price at a quantity of 300. With a tax amount of </w:t>
       </w:r>
       <w:r>
         <w:rPr>
@@ -1093,41 +964,36 @@
           <w:color w:val="000000"/>
           <w:sz w:val="24"/>
           <w:szCs w:val="24"/>
-          <w:highlight w:val="yellow"/>
-        </w:rPr>
-        <w:t>_____</w:t>
-      </w:r>
-      <w:r>
-        <w:rPr>
-          <w:rFonts w:ascii="Times New Roman" w:eastAsia="Times New Roman" w:hAnsi="Times New Roman" w:cs="Times New Roman"/>
-          <w:color w:val="000000"/>
-          <w:sz w:val="24"/>
-          <w:szCs w:val="24"/>
-        </w:rPr>
-        <w:t xml:space="preserve"> </w:t>
-      </w:r>
-      <w:r>
-        <w:rPr>
-          <w:rFonts w:ascii="Times New Roman" w:eastAsia="Times New Roman" w:hAnsi="Times New Roman" w:cs="Times New Roman"/>
-          <w:color w:val="000000"/>
-          <w:sz w:val="24"/>
-          <w:szCs w:val="24"/>
-          <w:highlight w:val="yellow"/>
-        </w:rPr>
-        <w:t>(Sector A = _____, Sector B = _____, Sector C = ____</w:t>
-      </w:r>
-      <w:proofErr w:type="gramStart"/>
-      <w:r>
-        <w:rPr>
-          <w:rFonts w:ascii="Times New Roman" w:eastAsia="Times New Roman" w:hAnsi="Times New Roman" w:cs="Times New Roman"/>
-          <w:color w:val="000000"/>
-          <w:sz w:val="24"/>
-          <w:szCs w:val="24"/>
-          <w:highlight w:val="yellow"/>
-        </w:rPr>
-        <w:t>_ )</w:t>
-      </w:r>
-      <w:proofErr w:type="gramEnd"/>
+        </w:rPr>
+        <w:t>$</w:t>
+      </w:r>
+      <w:r>
+        <w:rPr>
+          <w:rFonts w:ascii="Times New Roman" w:eastAsia="Times New Roman" w:hAnsi="Times New Roman" w:cs="Times New Roman"/>
+          <w:color w:val="000000"/>
+          <w:sz w:val="24"/>
+          <w:szCs w:val="24"/>
+        </w:rPr>
+        <w:t>13</w:t>
+      </w:r>
+      <w:r>
+        <w:rPr>
+          <w:rFonts w:ascii="Times New Roman" w:eastAsia="Times New Roman" w:hAnsi="Times New Roman" w:cs="Times New Roman"/>
+          <w:color w:val="000000"/>
+          <w:sz w:val="24"/>
+          <w:szCs w:val="24"/>
+        </w:rPr>
+        <w:t>,</w:t>
+      </w:r>
+      <w:r>
+        <w:rPr>
+          <w:rFonts w:ascii="Times New Roman" w:eastAsia="Times New Roman" w:hAnsi="Times New Roman" w:cs="Times New Roman"/>
+          <w:color w:val="000000"/>
+          <w:sz w:val="24"/>
+          <w:szCs w:val="24"/>
+        </w:rPr>
+        <w:t>742</w:t>
+      </w:r>
       <w:r>
         <w:rPr>
           <w:rFonts w:ascii="Times New Roman" w:eastAsia="Times New Roman" w:hAnsi="Times New Roman" w:cs="Times New Roman"/>
@@ -1189,7 +1055,43 @@
           <w:sz w:val="24"/>
           <w:szCs w:val="24"/>
         </w:rPr>
-        <w:t xml:space="preserve">Utilizing our aggregate demand curve and the marginal cost of abatement equation for each sector we were able to determine the trading outcome that produces the most total benefit. With each sector given permits equal to 100 less than their current carbon emissions the results are as follows: </w:t>
+        <w:t xml:space="preserve">Utilizing our aggregate demand curve and the marginal cost of abatement equation for each sector we were able to determine the trading outcome that </w:t>
+      </w:r>
+      <w:r>
+        <w:rPr>
+          <w:rFonts w:ascii="Times New Roman" w:eastAsia="Times New Roman" w:hAnsi="Times New Roman" w:cs="Times New Roman"/>
+          <w:color w:val="000000"/>
+          <w:sz w:val="24"/>
+          <w:szCs w:val="24"/>
+        </w:rPr>
+        <w:t>meets the carbon reduction goal for the least cost</w:t>
+      </w:r>
+      <w:r>
+        <w:rPr>
+          <w:rFonts w:ascii="Times New Roman" w:eastAsia="Times New Roman" w:hAnsi="Times New Roman" w:cs="Times New Roman"/>
+          <w:color w:val="000000"/>
+          <w:sz w:val="24"/>
+          <w:szCs w:val="24"/>
+        </w:rPr>
+        <w:t>. With each sector given permits equal to 100 less than their current carbon emissions the results</w:t>
+      </w:r>
+      <w:r>
+        <w:rPr>
+          <w:rFonts w:ascii="Times New Roman" w:eastAsia="Times New Roman" w:hAnsi="Times New Roman" w:cs="Times New Roman"/>
+          <w:color w:val="000000"/>
+          <w:sz w:val="24"/>
+          <w:szCs w:val="24"/>
+        </w:rPr>
+        <w:t xml:space="preserve"> after trading</w:t>
+      </w:r>
+      <w:r>
+        <w:rPr>
+          <w:rFonts w:ascii="Times New Roman" w:eastAsia="Times New Roman" w:hAnsi="Times New Roman" w:cs="Times New Roman"/>
+          <w:color w:val="000000"/>
+          <w:sz w:val="24"/>
+          <w:szCs w:val="24"/>
+        </w:rPr>
+        <w:t xml:space="preserve"> are as follows: </w:t>
       </w:r>
       <w:r>
         <w:rPr>
@@ -1259,6 +1161,15 @@
           <w:highlight w:val="yellow"/>
         </w:rPr>
         <w:t>permits</w:t>
+      </w:r>
+      <w:r>
+        <w:rPr>
+          <w:rFonts w:ascii="Times New Roman" w:eastAsia="Times New Roman" w:hAnsi="Times New Roman" w:cs="Times New Roman"/>
+          <w:color w:val="000000"/>
+          <w:sz w:val="24"/>
+          <w:szCs w:val="24"/>
+        </w:rPr>
+        <w:t>. Local air pollution in country X and Y would equal the cap, in this case 300 tons.</w:t>
       </w:r>
     </w:p>
     <w:p>
@@ -1318,7 +1229,25 @@
           <w:sz w:val="24"/>
           <w:szCs w:val="24"/>
         </w:rPr>
-        <w:t xml:space="preserve">Including sector D from country Y into the carbon market has the following results: </w:t>
+        <w:t>Including sector D from country Y into the carbon market has the following results</w:t>
+      </w:r>
+      <w:r>
+        <w:rPr>
+          <w:rFonts w:ascii="Times New Roman" w:eastAsia="Times New Roman" w:hAnsi="Times New Roman" w:cs="Times New Roman"/>
+          <w:color w:val="000000"/>
+          <w:sz w:val="24"/>
+          <w:szCs w:val="24"/>
+        </w:rPr>
+        <w:t xml:space="preserve"> after trading</w:t>
+      </w:r>
+      <w:r>
+        <w:rPr>
+          <w:rFonts w:ascii="Times New Roman" w:eastAsia="Times New Roman" w:hAnsi="Times New Roman" w:cs="Times New Roman"/>
+          <w:color w:val="000000"/>
+          <w:sz w:val="24"/>
+          <w:szCs w:val="24"/>
+        </w:rPr>
+        <w:t xml:space="preserve">: </w:t>
       </w:r>
       <w:r>
         <w:rPr>
@@ -1358,8 +1287,9 @@
           <w:szCs w:val="24"/>
           <w:highlight w:val="yellow"/>
         </w:rPr>
-        <w:t xml:space="preserve"> permits </w:t>
-      </w:r>
+        <w:t xml:space="preserve"> </w:t>
+      </w:r>
+      <w:proofErr w:type="gramStart"/>
       <w:r>
         <w:rPr>
           <w:rFonts w:ascii="Times New Roman" w:eastAsia="Times New Roman" w:hAnsi="Times New Roman" w:cs="Times New Roman"/>
@@ -1368,7 +1298,28 @@
           <w:szCs w:val="24"/>
           <w:highlight w:val="yellow"/>
         </w:rPr>
-        <w:t>, Sector C = _____</w:t>
+        <w:t xml:space="preserve">permits </w:t>
+      </w:r>
+      <w:r>
+        <w:rPr>
+          <w:rFonts w:ascii="Times New Roman" w:eastAsia="Times New Roman" w:hAnsi="Times New Roman" w:cs="Times New Roman"/>
+          <w:color w:val="000000"/>
+          <w:sz w:val="24"/>
+          <w:szCs w:val="24"/>
+          <w:highlight w:val="yellow"/>
+        </w:rPr>
+        <w:t>,</w:t>
+      </w:r>
+      <w:proofErr w:type="gramEnd"/>
+      <w:r>
+        <w:rPr>
+          <w:rFonts w:ascii="Times New Roman" w:eastAsia="Times New Roman" w:hAnsi="Times New Roman" w:cs="Times New Roman"/>
+          <w:color w:val="000000"/>
+          <w:sz w:val="24"/>
+          <w:szCs w:val="24"/>
+          <w:highlight w:val="yellow"/>
+        </w:rPr>
+        <w:t xml:space="preserve"> Sector C = _____</w:t>
       </w:r>
       <w:r>
         <w:rPr>
@@ -1387,6 +1338,7 @@
           <w:szCs w:val="24"/>
           <w:highlight w:val="yellow"/>
         </w:rPr>
+        <w:lastRenderedPageBreak/>
         <w:t>permits</w:t>
       </w:r>
       <w:r>
@@ -1446,6 +1398,53 @@
           <w:highlight w:val="yellow"/>
         </w:rPr>
         <w:t>permits</w:t>
+      </w:r>
+      <w:r>
+        <w:rPr>
+          <w:rFonts w:ascii="Times New Roman" w:eastAsia="Times New Roman" w:hAnsi="Times New Roman" w:cs="Times New Roman"/>
+          <w:color w:val="000000"/>
+          <w:sz w:val="24"/>
+          <w:szCs w:val="24"/>
+        </w:rPr>
+        <w:t xml:space="preserve">. Local air pollution in country X is </w:t>
+      </w:r>
+      <w:r>
+        <w:rPr>
+          <w:rFonts w:ascii="Times New Roman" w:eastAsia="Times New Roman" w:hAnsi="Times New Roman" w:cs="Times New Roman"/>
+          <w:color w:val="000000"/>
+          <w:sz w:val="24"/>
+          <w:szCs w:val="24"/>
+          <w:shd w:val="clear" w:color="auto" w:fill="FFFF00"/>
+        </w:rPr>
+        <w:t>______</w:t>
+      </w:r>
+      <w:r>
+        <w:rPr>
+          <w:rFonts w:ascii="Times New Roman" w:eastAsia="Times New Roman" w:hAnsi="Times New Roman" w:cs="Times New Roman"/>
+          <w:color w:val="000000"/>
+          <w:sz w:val="24"/>
+          <w:szCs w:val="24"/>
+        </w:rPr>
+        <w:t xml:space="preserve">; country Y is </w:t>
+      </w:r>
+      <w:r>
+        <w:rPr>
+          <w:rFonts w:ascii="Times New Roman" w:eastAsia="Times New Roman" w:hAnsi="Times New Roman" w:cs="Times New Roman"/>
+          <w:color w:val="000000"/>
+          <w:sz w:val="24"/>
+          <w:szCs w:val="24"/>
+          <w:shd w:val="clear" w:color="auto" w:fill="FFFF00"/>
+        </w:rPr>
+        <w:t>_______</w:t>
+      </w:r>
+      <w:r>
+        <w:rPr>
+          <w:rFonts w:ascii="Times New Roman" w:eastAsia="Times New Roman" w:hAnsi="Times New Roman" w:cs="Times New Roman"/>
+          <w:color w:val="000000"/>
+          <w:sz w:val="24"/>
+          <w:szCs w:val="24"/>
+        </w:rPr>
+        <w:t>.</w:t>
       </w:r>
     </w:p>
     <w:p>
@@ -1458,7 +1457,6 @@
         <w:rPr>
           <w:b/>
         </w:rPr>
-        <w:lastRenderedPageBreak/>
         <w:t xml:space="preserve">Table </w:t>
       </w:r>
       <w:r>
@@ -1506,13 +1504,31 @@
           <w:i w:val="0"/>
         </w:rPr>
         <w:t>Cost Comparison of Emission Reduction Options</w:t>
+      </w:r>
+      <w:r>
+        <w:rPr>
+          <w:i w:val="0"/>
+        </w:rPr>
+        <w:t xml:space="preserve"> (</w:t>
+      </w:r>
+      <w:r>
+        <w:rPr>
+          <w:i w:val="0"/>
+        </w:rPr>
+        <w:t xml:space="preserve">$ </w:t>
+      </w:r>
+      <w:r>
+        <w:rPr>
+          <w:i w:val="0"/>
+        </w:rPr>
+        <w:t>USD)</w:t>
       </w:r>
     </w:p>
     <w:tbl>
       <w:tblPr>
         <w:tblW w:w="9564" w:type="dxa"/>
         <w:jc w:val="center"/>
-        <w:tblLook w:val="04A0" w:firstRow="1" w:lastRow="0" w:firstColumn="1" w:lastColumn="0" w:noHBand="0" w:noVBand="1"/>
+        <w:tblLook w:val="04A0"/>
       </w:tblPr>
       <w:tblGrid>
         <w:gridCol w:w="2417"/>
@@ -1575,6 +1591,181 @@
                 <w:color w:val="000000"/>
               </w:rPr>
             </w:pPr>
+          </w:p>
+        </w:tc>
+        <w:tc>
+          <w:tcPr>
+            <w:tcW w:w="1184" w:type="dxa"/>
+            <w:tcBorders>
+              <w:top w:val="nil"/>
+              <w:left w:val="nil"/>
+              <w:bottom w:val="nil"/>
+              <w:right w:val="nil"/>
+            </w:tcBorders>
+            <w:shd w:val="clear" w:color="auto" w:fill="auto"/>
+            <w:noWrap/>
+            <w:vAlign w:val="bottom"/>
+            <w:hideMark/>
+          </w:tcPr>
+          <w:p>
+            <w:pPr>
+              <w:spacing w:after="0" w:line="240" w:lineRule="auto"/>
+              <w:rPr>
+                <w:rFonts w:ascii="Calibri" w:eastAsia="Times New Roman" w:hAnsi="Calibri" w:cs="Times New Roman"/>
+                <w:color w:val="000000"/>
+              </w:rPr>
+            </w:pPr>
+          </w:p>
+        </w:tc>
+        <w:tc>
+          <w:tcPr>
+            <w:tcW w:w="1184" w:type="dxa"/>
+            <w:tcBorders>
+              <w:top w:val="nil"/>
+              <w:left w:val="nil"/>
+              <w:bottom w:val="nil"/>
+              <w:right w:val="nil"/>
+            </w:tcBorders>
+            <w:shd w:val="clear" w:color="auto" w:fill="auto"/>
+            <w:noWrap/>
+            <w:vAlign w:val="bottom"/>
+            <w:hideMark/>
+          </w:tcPr>
+          <w:p>
+            <w:pPr>
+              <w:spacing w:after="0" w:line="240" w:lineRule="auto"/>
+              <w:rPr>
+                <w:rFonts w:ascii="Calibri" w:eastAsia="Times New Roman" w:hAnsi="Calibri" w:cs="Times New Roman"/>
+                <w:color w:val="000000"/>
+              </w:rPr>
+            </w:pPr>
+          </w:p>
+        </w:tc>
+        <w:tc>
+          <w:tcPr>
+            <w:tcW w:w="1184" w:type="dxa"/>
+            <w:tcBorders>
+              <w:top w:val="nil"/>
+              <w:left w:val="nil"/>
+              <w:bottom w:val="nil"/>
+              <w:right w:val="nil"/>
+            </w:tcBorders>
+            <w:shd w:val="clear" w:color="auto" w:fill="auto"/>
+            <w:noWrap/>
+            <w:vAlign w:val="bottom"/>
+            <w:hideMark/>
+          </w:tcPr>
+          <w:p>
+            <w:pPr>
+              <w:spacing w:after="0" w:line="240" w:lineRule="auto"/>
+              <w:rPr>
+                <w:rFonts w:ascii="Calibri" w:eastAsia="Times New Roman" w:hAnsi="Calibri" w:cs="Times New Roman"/>
+                <w:color w:val="000000"/>
+              </w:rPr>
+            </w:pPr>
+          </w:p>
+        </w:tc>
+        <w:tc>
+          <w:tcPr>
+            <w:tcW w:w="1184" w:type="dxa"/>
+            <w:tcBorders>
+              <w:top w:val="nil"/>
+              <w:left w:val="nil"/>
+              <w:bottom w:val="nil"/>
+              <w:right w:val="nil"/>
+            </w:tcBorders>
+            <w:shd w:val="clear" w:color="auto" w:fill="auto"/>
+            <w:noWrap/>
+            <w:vAlign w:val="bottom"/>
+            <w:hideMark/>
+          </w:tcPr>
+          <w:p>
+            <w:pPr>
+              <w:spacing w:after="0" w:line="240" w:lineRule="auto"/>
+              <w:rPr>
+                <w:rFonts w:ascii="Calibri" w:eastAsia="Times New Roman" w:hAnsi="Calibri" w:cs="Times New Roman"/>
+                <w:color w:val="000000"/>
+              </w:rPr>
+            </w:pPr>
+          </w:p>
+        </w:tc>
+        <w:tc>
+          <w:tcPr>
+            <w:tcW w:w="1227" w:type="dxa"/>
+            <w:tcBorders>
+              <w:top w:val="nil"/>
+              <w:left w:val="nil"/>
+              <w:bottom w:val="nil"/>
+              <w:right w:val="nil"/>
+            </w:tcBorders>
+            <w:shd w:val="clear" w:color="auto" w:fill="auto"/>
+            <w:noWrap/>
+            <w:vAlign w:val="bottom"/>
+            <w:hideMark/>
+          </w:tcPr>
+          <w:p>
+            <w:pPr>
+              <w:spacing w:after="0" w:line="240" w:lineRule="auto"/>
+              <w:rPr>
+                <w:rFonts w:ascii="Calibri" w:eastAsia="Times New Roman" w:hAnsi="Calibri" w:cs="Times New Roman"/>
+                <w:color w:val="000000"/>
+              </w:rPr>
+            </w:pPr>
+          </w:p>
+        </w:tc>
+      </w:tr>
+      <w:tr>
+        <w:trPr>
+          <w:trHeight w:val="293"/>
+          <w:jc w:val="center"/>
+        </w:trPr>
+        <w:tc>
+          <w:tcPr>
+            <w:tcW w:w="2417" w:type="dxa"/>
+            <w:tcBorders>
+              <w:top w:val="nil"/>
+              <w:left w:val="nil"/>
+              <w:bottom w:val="nil"/>
+              <w:right w:val="nil"/>
+            </w:tcBorders>
+            <w:shd w:val="clear" w:color="auto" w:fill="auto"/>
+            <w:noWrap/>
+            <w:vAlign w:val="bottom"/>
+            <w:hideMark/>
+          </w:tcPr>
+          <w:p>
+            <w:pPr>
+              <w:spacing w:after="0" w:line="240" w:lineRule="auto"/>
+              <w:rPr>
+                <w:rFonts w:ascii="Times New Roman" w:eastAsia="Times New Roman" w:hAnsi="Times New Roman" w:cs="Times New Roman"/>
+                <w:sz w:val="24"/>
+                <w:szCs w:val="24"/>
+              </w:rPr>
+            </w:pPr>
+          </w:p>
+        </w:tc>
+        <w:tc>
+          <w:tcPr>
+            <w:tcW w:w="1184" w:type="dxa"/>
+            <w:tcBorders>
+              <w:top w:val="nil"/>
+              <w:left w:val="nil"/>
+              <w:bottom w:val="nil"/>
+              <w:right w:val="nil"/>
+            </w:tcBorders>
+            <w:shd w:val="clear" w:color="auto" w:fill="auto"/>
+            <w:noWrap/>
+            <w:vAlign w:val="bottom"/>
+            <w:hideMark/>
+          </w:tcPr>
+          <w:p>
+            <w:pPr>
+              <w:spacing w:after="0" w:line="240" w:lineRule="auto"/>
+              <w:rPr>
+                <w:rFonts w:ascii="Calibri" w:eastAsia="Times New Roman" w:hAnsi="Calibri" w:cs="Times New Roman"/>
+                <w:color w:val="000000"/>
+              </w:rPr>
+            </w:pPr>
             <w:r>
               <w:rPr>
                 <w:rFonts w:ascii="Calibri" w:eastAsia="Times New Roman" w:hAnsi="Calibri" w:cs="Times New Roman"/>
@@ -1921,6 +2112,7 @@
           <w:p>
             <w:pPr>
               <w:spacing w:after="0" w:line="240" w:lineRule="auto"/>
+              <w:jc w:val="right"/>
               <w:rPr>
                 <w:rFonts w:ascii="Calibri" w:eastAsia="Times New Roman" w:hAnsi="Calibri" w:cs="Times New Roman"/>
                 <w:color w:val="000000"/>
@@ -2032,7 +2224,7 @@
                 <w:rFonts w:ascii="Calibri" w:eastAsia="Times New Roman" w:hAnsi="Calibri" w:cs="Times New Roman"/>
                 <w:color w:val="000000"/>
               </w:rPr>
-              <w:t>8145</w:t>
+              <w:t>13742</w:t>
             </w:r>
           </w:p>
         </w:tc>
@@ -2149,6 +2341,7 @@
           <w:p>
             <w:pPr>
               <w:spacing w:after="0" w:line="240" w:lineRule="auto"/>
+              <w:jc w:val="right"/>
               <w:rPr>
                 <w:rFonts w:ascii="Calibri" w:eastAsia="Times New Roman" w:hAnsi="Calibri" w:cs="Times New Roman"/>
                 <w:color w:val="000000"/>
@@ -2172,7 +2365,7 @@
               <w:bottom w:val="single" w:sz="4" w:space="0" w:color="auto"/>
               <w:right w:val="single" w:sz="4" w:space="0" w:color="auto"/>
             </w:tcBorders>
-            <w:shd w:val="clear" w:color="000000" w:fill="FFFF00"/>
+            <w:shd w:val="clear" w:color="auto" w:fill="auto"/>
             <w:noWrap/>
             <w:vAlign w:val="bottom"/>
             <w:hideMark/>
@@ -2180,6 +2373,7 @@
           <w:p>
             <w:pPr>
               <w:spacing w:after="0" w:line="240" w:lineRule="auto"/>
+              <w:jc w:val="right"/>
               <w:rPr>
                 <w:rFonts w:ascii="Calibri" w:eastAsia="Times New Roman" w:hAnsi="Calibri" w:cs="Times New Roman"/>
                 <w:color w:val="000000"/>
@@ -2191,6 +2385,13 @@
                 <w:color w:val="000000"/>
               </w:rPr>
               <w:t> </w:t>
+            </w:r>
+            <w:r>
+              <w:rPr>
+                <w:rFonts w:ascii="Calibri" w:eastAsia="Times New Roman" w:hAnsi="Calibri" w:cs="Times New Roman"/>
+                <w:color w:val="000000"/>
+              </w:rPr>
+              <w:t>8145</w:t>
             </w:r>
           </w:p>
         </w:tc>
@@ -2227,7 +2428,14 @@
                 <w:rFonts w:ascii="Calibri" w:eastAsia="Times New Roman" w:hAnsi="Calibri" w:cs="Times New Roman"/>
                 <w:color w:val="000000"/>
               </w:rPr>
-              <w:t>Cap &amp; Trade Market</w:t>
+              <w:t xml:space="preserve">Cap &amp; Trade </w:t>
+            </w:r>
+            <w:r>
+              <w:rPr>
+                <w:rFonts w:ascii="Calibri" w:eastAsia="Times New Roman" w:hAnsi="Calibri" w:cs="Times New Roman"/>
+                <w:color w:val="000000"/>
+              </w:rPr>
+              <w:t>(X-only)</w:t>
             </w:r>
           </w:p>
         </w:tc>
@@ -2248,19 +2456,25 @@
           <w:p>
             <w:pPr>
               <w:spacing w:after="0" w:line="240" w:lineRule="auto"/>
-              <w:rPr>
-                <w:rFonts w:ascii="Calibri" w:eastAsia="Times New Roman" w:hAnsi="Calibri" w:cs="Times New Roman"/>
-                <w:color w:val="000000"/>
-                <w:highlight w:val="yellow"/>
+              <w:jc w:val="right"/>
+              <w:rPr>
+                <w:rFonts w:ascii="Calibri" w:eastAsia="Times New Roman" w:hAnsi="Calibri" w:cs="Times New Roman"/>
+                <w:color w:val="000000"/>
               </w:rPr>
             </w:pPr>
             <w:r>
               <w:rPr>
                 <w:rFonts w:ascii="Calibri" w:eastAsia="Times New Roman" w:hAnsi="Calibri" w:cs="Times New Roman"/>
                 <w:color w:val="000000"/>
-                <w:highlight w:val="yellow"/>
               </w:rPr>
               <w:t> </w:t>
+            </w:r>
+            <w:r>
+              <w:rPr>
+                <w:rFonts w:ascii="Calibri" w:eastAsia="Times New Roman" w:hAnsi="Calibri" w:cs="Times New Roman"/>
+                <w:color w:val="000000"/>
+              </w:rPr>
+              <w:t>5596</w:t>
             </w:r>
           </w:p>
         </w:tc>
@@ -2281,19 +2495,25 @@
           <w:p>
             <w:pPr>
               <w:spacing w:after="0" w:line="240" w:lineRule="auto"/>
-              <w:rPr>
-                <w:rFonts w:ascii="Calibri" w:eastAsia="Times New Roman" w:hAnsi="Calibri" w:cs="Times New Roman"/>
-                <w:color w:val="000000"/>
-                <w:highlight w:val="yellow"/>
+              <w:jc w:val="right"/>
+              <w:rPr>
+                <w:rFonts w:ascii="Calibri" w:eastAsia="Times New Roman" w:hAnsi="Calibri" w:cs="Times New Roman"/>
+                <w:color w:val="000000"/>
               </w:rPr>
             </w:pPr>
             <w:r>
               <w:rPr>
                 <w:rFonts w:ascii="Calibri" w:eastAsia="Times New Roman" w:hAnsi="Calibri" w:cs="Times New Roman"/>
                 <w:color w:val="000000"/>
-                <w:highlight w:val="yellow"/>
               </w:rPr>
               <w:t> </w:t>
+            </w:r>
+            <w:r>
+              <w:rPr>
+                <w:rFonts w:ascii="Calibri" w:eastAsia="Times New Roman" w:hAnsi="Calibri" w:cs="Times New Roman"/>
+                <w:color w:val="000000"/>
+              </w:rPr>
+              <w:t>1207</w:t>
             </w:r>
           </w:p>
         </w:tc>
@@ -2314,19 +2534,25 @@
           <w:p>
             <w:pPr>
               <w:spacing w:after="0" w:line="240" w:lineRule="auto"/>
-              <w:rPr>
-                <w:rFonts w:ascii="Calibri" w:eastAsia="Times New Roman" w:hAnsi="Calibri" w:cs="Times New Roman"/>
-                <w:color w:val="000000"/>
-                <w:highlight w:val="yellow"/>
+              <w:jc w:val="right"/>
+              <w:rPr>
+                <w:rFonts w:ascii="Calibri" w:eastAsia="Times New Roman" w:hAnsi="Calibri" w:cs="Times New Roman"/>
+                <w:color w:val="000000"/>
               </w:rPr>
             </w:pPr>
             <w:r>
               <w:rPr>
                 <w:rFonts w:ascii="Calibri" w:eastAsia="Times New Roman" w:hAnsi="Calibri" w:cs="Times New Roman"/>
                 <w:color w:val="000000"/>
-                <w:highlight w:val="yellow"/>
               </w:rPr>
               <w:t> </w:t>
+            </w:r>
+            <w:r>
+              <w:rPr>
+                <w:rFonts w:ascii="Calibri" w:eastAsia="Times New Roman" w:hAnsi="Calibri" w:cs="Times New Roman"/>
+                <w:color w:val="000000"/>
+              </w:rPr>
+              <w:t>3502</w:t>
             </w:r>
           </w:p>
         </w:tc>
@@ -2347,19 +2573,18 @@
           <w:p>
             <w:pPr>
               <w:spacing w:after="0" w:line="240" w:lineRule="auto"/>
-              <w:rPr>
-                <w:rFonts w:ascii="Calibri" w:eastAsia="Times New Roman" w:hAnsi="Calibri" w:cs="Times New Roman"/>
-                <w:color w:val="000000"/>
-                <w:highlight w:val="yellow"/>
+              <w:jc w:val="right"/>
+              <w:rPr>
+                <w:rFonts w:ascii="Calibri" w:eastAsia="Times New Roman" w:hAnsi="Calibri" w:cs="Times New Roman"/>
+                <w:color w:val="000000"/>
               </w:rPr>
             </w:pPr>
             <w:r>
               <w:rPr>
                 <w:rFonts w:ascii="Calibri" w:eastAsia="Times New Roman" w:hAnsi="Calibri" w:cs="Times New Roman"/>
                 <w:color w:val="000000"/>
-                <w:highlight w:val="yellow"/>
-              </w:rPr>
-              <w:t> </w:t>
+              </w:rPr>
+              <w:t>888</w:t>
             </w:r>
           </w:p>
         </w:tc>
@@ -2380,19 +2605,32 @@
           <w:p>
             <w:pPr>
               <w:spacing w:after="0" w:line="240" w:lineRule="auto"/>
-              <w:rPr>
-                <w:rFonts w:ascii="Calibri" w:eastAsia="Times New Roman" w:hAnsi="Calibri" w:cs="Times New Roman"/>
-                <w:color w:val="000000"/>
-                <w:highlight w:val="yellow"/>
+              <w:jc w:val="right"/>
+              <w:rPr>
+                <w:rFonts w:ascii="Calibri" w:eastAsia="Times New Roman" w:hAnsi="Calibri" w:cs="Times New Roman"/>
+                <w:color w:val="000000"/>
               </w:rPr>
             </w:pPr>
             <w:r>
               <w:rPr>
                 <w:rFonts w:ascii="Calibri" w:eastAsia="Times New Roman" w:hAnsi="Calibri" w:cs="Times New Roman"/>
                 <w:color w:val="000000"/>
-                <w:highlight w:val="yellow"/>
-              </w:rPr>
-              <w:t> </w:t>
+              </w:rPr>
+              <w:t xml:space="preserve">  </w:t>
+            </w:r>
+            <w:r>
+              <w:rPr>
+                <w:rFonts w:ascii="Calibri" w:eastAsia="Times New Roman" w:hAnsi="Calibri" w:cs="Times New Roman"/>
+                <w:color w:val="000000"/>
+              </w:rPr>
+              <w:t xml:space="preserve">  </w:t>
+            </w:r>
+            <w:r>
+              <w:rPr>
+                <w:rFonts w:ascii="Calibri" w:eastAsia="Times New Roman" w:hAnsi="Calibri" w:cs="Times New Roman"/>
+                <w:color w:val="000000"/>
+              </w:rPr>
+              <w:t>N/A</w:t>
             </w:r>
           </w:p>
         </w:tc>
@@ -2413,45 +2651,229 @@
           <w:p>
             <w:pPr>
               <w:spacing w:after="0" w:line="240" w:lineRule="auto"/>
-              <w:rPr>
-                <w:rFonts w:ascii="Calibri" w:eastAsia="Times New Roman" w:hAnsi="Calibri" w:cs="Times New Roman"/>
-                <w:color w:val="000000"/>
-                <w:highlight w:val="yellow"/>
+              <w:jc w:val="right"/>
+              <w:rPr>
+                <w:rFonts w:ascii="Calibri" w:eastAsia="Times New Roman" w:hAnsi="Calibri" w:cs="Times New Roman"/>
+                <w:color w:val="000000"/>
               </w:rPr>
             </w:pPr>
             <w:r>
               <w:rPr>
                 <w:rFonts w:ascii="Calibri" w:eastAsia="Times New Roman" w:hAnsi="Calibri" w:cs="Times New Roman"/>
                 <w:color w:val="000000"/>
-                <w:highlight w:val="yellow"/>
               </w:rPr>
               <w:t> </w:t>
+            </w:r>
+            <w:r>
+              <w:rPr>
+                <w:rFonts w:ascii="Calibri" w:eastAsia="Times New Roman" w:hAnsi="Calibri" w:cs="Times New Roman"/>
+                <w:color w:val="000000"/>
+              </w:rPr>
+              <w:t>0</w:t>
             </w:r>
           </w:p>
         </w:tc>
       </w:tr>
+      <w:tr>
+        <w:trPr>
+          <w:trHeight w:val="293"/>
+          <w:jc w:val="center"/>
+        </w:trPr>
+        <w:tc>
+          <w:tcPr>
+            <w:tcW w:w="2417" w:type="dxa"/>
+            <w:tcBorders>
+              <w:top w:val="nil"/>
+              <w:left w:val="nil"/>
+              <w:bottom w:val="nil"/>
+              <w:right w:val="nil"/>
+            </w:tcBorders>
+            <w:shd w:val="clear" w:color="auto" w:fill="auto"/>
+            <w:noWrap/>
+            <w:vAlign w:val="bottom"/>
+            <w:hideMark/>
+          </w:tcPr>
+          <w:p>
+            <w:pPr>
+              <w:spacing w:after="0" w:line="240" w:lineRule="auto"/>
+              <w:rPr>
+                <w:rFonts w:ascii="Calibri" w:eastAsia="Times New Roman" w:hAnsi="Calibri" w:cs="Times New Roman"/>
+                <w:color w:val="000000"/>
+              </w:rPr>
+            </w:pPr>
+            <w:r>
+              <w:rPr>
+                <w:rFonts w:ascii="Calibri" w:eastAsia="Times New Roman" w:hAnsi="Calibri" w:cs="Times New Roman"/>
+                <w:color w:val="000000"/>
+              </w:rPr>
+              <w:t xml:space="preserve">Cap &amp; Trade </w:t>
+            </w:r>
+            <w:r>
+              <w:rPr>
+                <w:rFonts w:ascii="Calibri" w:eastAsia="Times New Roman" w:hAnsi="Calibri" w:cs="Times New Roman"/>
+                <w:color w:val="000000"/>
+              </w:rPr>
+              <w:t>(X &amp; Y)</w:t>
+            </w:r>
+          </w:p>
+        </w:tc>
+        <w:tc>
+          <w:tcPr>
+            <w:tcW w:w="1184" w:type="dxa"/>
+            <w:tcBorders>
+              <w:top w:val="single" w:sz="4" w:space="0" w:color="auto"/>
+              <w:left w:val="single" w:sz="4" w:space="0" w:color="auto"/>
+              <w:bottom w:val="single" w:sz="4" w:space="0" w:color="auto"/>
+              <w:right w:val="single" w:sz="4" w:space="0" w:color="auto"/>
+            </w:tcBorders>
+            <w:shd w:val="clear" w:color="auto" w:fill="FFFF00"/>
+            <w:noWrap/>
+            <w:vAlign w:val="bottom"/>
+            <w:hideMark/>
+          </w:tcPr>
+          <w:p>
+            <w:pPr>
+              <w:spacing w:after="0" w:line="240" w:lineRule="auto"/>
+              <w:jc w:val="right"/>
+              <w:rPr>
+                <w:rFonts w:ascii="Calibri" w:eastAsia="Times New Roman" w:hAnsi="Calibri" w:cs="Times New Roman"/>
+                <w:color w:val="000000"/>
+              </w:rPr>
+            </w:pPr>
+          </w:p>
+        </w:tc>
+        <w:tc>
+          <w:tcPr>
+            <w:tcW w:w="1184" w:type="dxa"/>
+            <w:tcBorders>
+              <w:top w:val="single" w:sz="4" w:space="0" w:color="auto"/>
+              <w:left w:val="nil"/>
+              <w:bottom w:val="single" w:sz="4" w:space="0" w:color="auto"/>
+              <w:right w:val="single" w:sz="4" w:space="0" w:color="auto"/>
+            </w:tcBorders>
+            <w:shd w:val="clear" w:color="auto" w:fill="FFFF00"/>
+            <w:noWrap/>
+            <w:vAlign w:val="bottom"/>
+            <w:hideMark/>
+          </w:tcPr>
+          <w:p>
+            <w:pPr>
+              <w:spacing w:after="0" w:line="240" w:lineRule="auto"/>
+              <w:jc w:val="right"/>
+              <w:rPr>
+                <w:rFonts w:ascii="Calibri" w:eastAsia="Times New Roman" w:hAnsi="Calibri" w:cs="Times New Roman"/>
+                <w:color w:val="000000"/>
+              </w:rPr>
+            </w:pPr>
+          </w:p>
+        </w:tc>
+        <w:tc>
+          <w:tcPr>
+            <w:tcW w:w="1184" w:type="dxa"/>
+            <w:tcBorders>
+              <w:top w:val="single" w:sz="4" w:space="0" w:color="auto"/>
+              <w:left w:val="nil"/>
+              <w:bottom w:val="single" w:sz="4" w:space="0" w:color="auto"/>
+              <w:right w:val="single" w:sz="4" w:space="0" w:color="auto"/>
+            </w:tcBorders>
+            <w:shd w:val="clear" w:color="auto" w:fill="FFFF00"/>
+            <w:noWrap/>
+            <w:vAlign w:val="bottom"/>
+            <w:hideMark/>
+          </w:tcPr>
+          <w:p>
+            <w:pPr>
+              <w:spacing w:after="0" w:line="240" w:lineRule="auto"/>
+              <w:jc w:val="right"/>
+              <w:rPr>
+                <w:rFonts w:ascii="Calibri" w:eastAsia="Times New Roman" w:hAnsi="Calibri" w:cs="Times New Roman"/>
+                <w:color w:val="000000"/>
+              </w:rPr>
+            </w:pPr>
+          </w:p>
+        </w:tc>
+        <w:tc>
+          <w:tcPr>
+            <w:tcW w:w="1184" w:type="dxa"/>
+            <w:tcBorders>
+              <w:top w:val="single" w:sz="4" w:space="0" w:color="auto"/>
+              <w:left w:val="nil"/>
+              <w:bottom w:val="single" w:sz="4" w:space="0" w:color="auto"/>
+              <w:right w:val="single" w:sz="4" w:space="0" w:color="auto"/>
+            </w:tcBorders>
+            <w:shd w:val="clear" w:color="auto" w:fill="FFFF00"/>
+            <w:noWrap/>
+            <w:vAlign w:val="bottom"/>
+            <w:hideMark/>
+          </w:tcPr>
+          <w:p>
+            <w:pPr>
+              <w:spacing w:after="0" w:line="240" w:lineRule="auto"/>
+              <w:jc w:val="right"/>
+              <w:rPr>
+                <w:rFonts w:ascii="Calibri" w:eastAsia="Times New Roman" w:hAnsi="Calibri" w:cs="Times New Roman"/>
+                <w:color w:val="000000"/>
+              </w:rPr>
+            </w:pPr>
+          </w:p>
+        </w:tc>
+        <w:tc>
+          <w:tcPr>
+            <w:tcW w:w="1184" w:type="dxa"/>
+            <w:tcBorders>
+              <w:top w:val="single" w:sz="4" w:space="0" w:color="auto"/>
+              <w:left w:val="nil"/>
+              <w:bottom w:val="single" w:sz="4" w:space="0" w:color="auto"/>
+              <w:right w:val="single" w:sz="4" w:space="0" w:color="auto"/>
+            </w:tcBorders>
+            <w:shd w:val="clear" w:color="auto" w:fill="FFFF00"/>
+            <w:noWrap/>
+            <w:vAlign w:val="bottom"/>
+            <w:hideMark/>
+          </w:tcPr>
+          <w:p>
+            <w:pPr>
+              <w:spacing w:after="0" w:line="240" w:lineRule="auto"/>
+              <w:jc w:val="right"/>
+              <w:rPr>
+                <w:rFonts w:ascii="Calibri" w:eastAsia="Times New Roman" w:hAnsi="Calibri" w:cs="Times New Roman"/>
+                <w:color w:val="000000"/>
+              </w:rPr>
+            </w:pPr>
+          </w:p>
+        </w:tc>
+        <w:tc>
+          <w:tcPr>
+            <w:tcW w:w="1227" w:type="dxa"/>
+            <w:tcBorders>
+              <w:top w:val="single" w:sz="4" w:space="0" w:color="auto"/>
+              <w:left w:val="nil"/>
+              <w:bottom w:val="single" w:sz="4" w:space="0" w:color="auto"/>
+              <w:right w:val="single" w:sz="4" w:space="0" w:color="auto"/>
+            </w:tcBorders>
+            <w:shd w:val="clear" w:color="auto" w:fill="FFFF00"/>
+            <w:noWrap/>
+            <w:vAlign w:val="bottom"/>
+            <w:hideMark/>
+          </w:tcPr>
+          <w:p>
+            <w:pPr>
+              <w:spacing w:after="0" w:line="240" w:lineRule="auto"/>
+              <w:jc w:val="right"/>
+              <w:rPr>
+                <w:rFonts w:ascii="Calibri" w:eastAsia="Times New Roman" w:hAnsi="Calibri" w:cs="Times New Roman"/>
+                <w:color w:val="000000"/>
+              </w:rPr>
+            </w:pPr>
+          </w:p>
+        </w:tc>
+      </w:tr>
     </w:tbl>
     <w:p>
       <w:pPr>
-        <w:pStyle w:val="ListParagraph"/>
         <w:spacing w:after="0" w:line="240" w:lineRule="auto"/>
-        <w:ind w:left="90"/>
-        <w:rPr>
-          <w:rFonts w:ascii="Times New Roman" w:eastAsia="Times New Roman" w:hAnsi="Times New Roman" w:cs="Times New Roman"/>
-          <w:color w:val="000000"/>
-          <w:sz w:val="24"/>
-          <w:szCs w:val="24"/>
-        </w:rPr>
-      </w:pPr>
-    </w:p>
-    <w:p>
-      <w:pPr>
-        <w:pStyle w:val="ListParagraph"/>
-        <w:spacing w:after="0" w:line="240" w:lineRule="auto"/>
-        <w:ind w:left="90"/>
-        <w:rPr>
-          <w:rFonts w:ascii="Times New Roman" w:eastAsia="Times New Roman" w:hAnsi="Times New Roman" w:cs="Times New Roman"/>
-          <w:color w:val="000000"/>
+        <w:rPr>
+          <w:rFonts w:ascii="Times New Roman" w:eastAsia="Times New Roman" w:hAnsi="Times New Roman" w:cs="Times New Roman"/>
           <w:sz w:val="24"/>
           <w:szCs w:val="24"/>
         </w:rPr>
@@ -2468,16 +2890,6 @@
           <w:szCs w:val="24"/>
         </w:rPr>
       </w:pPr>
-    </w:p>
-    <w:p>
-      <w:pPr>
-        <w:spacing w:after="0" w:line="240" w:lineRule="auto"/>
-        <w:rPr>
-          <w:rFonts w:ascii="Times New Roman" w:eastAsia="Times New Roman" w:hAnsi="Times New Roman" w:cs="Times New Roman"/>
-          <w:sz w:val="24"/>
-          <w:szCs w:val="24"/>
-        </w:rPr>
-      </w:pPr>
       <w:r>
         <w:rPr>
           <w:rFonts w:ascii="Times New Roman" w:eastAsia="Times New Roman" w:hAnsi="Times New Roman" w:cs="Times New Roman"/>
@@ -2520,186 +2932,275 @@
           <w:sz w:val="24"/>
           <w:szCs w:val="24"/>
         </w:rPr>
-        <w:t>country Y enter the market –this requires them to voluntarily set a cap on their emissions, which results in reduced global carbon emissions. However, it must be considered that country X will inevitably purchase carbon permits from country Y, this will result in more emissions in country X and less in country Y; more emissions signal greater industrial activity and more job growth. County Y would benefit from reduced emissions and revenue from selling the permits, but might undergo reduced industrial activity.</w:t>
-      </w:r>
-    </w:p>
-    <w:p>
-      <w:pPr>
-        <w:rPr>
-          <w:rFonts w:ascii="Times New Roman" w:hAnsi="Times New Roman" w:cs="Times New Roman"/>
-          <w:sz w:val="24"/>
-          <w:szCs w:val="24"/>
-        </w:rPr>
-      </w:pPr>
-    </w:p>
-    <w:p>
-      <w:pPr>
-        <w:rPr>
-          <w:rFonts w:ascii="Times New Roman" w:hAnsi="Times New Roman" w:cs="Times New Roman"/>
-          <w:sz w:val="24"/>
-          <w:szCs w:val="24"/>
-        </w:rPr>
-      </w:pPr>
-    </w:p>
-    <w:p>
-      <w:pPr>
-        <w:rPr>
-          <w:rFonts w:ascii="Times New Roman" w:hAnsi="Times New Roman" w:cs="Times New Roman"/>
-          <w:sz w:val="24"/>
-          <w:szCs w:val="24"/>
-        </w:rPr>
-      </w:pPr>
-    </w:p>
-    <w:p>
-      <w:pPr>
-        <w:rPr>
-          <w:rFonts w:ascii="Times New Roman" w:hAnsi="Times New Roman" w:cs="Times New Roman"/>
-          <w:sz w:val="24"/>
-          <w:szCs w:val="24"/>
-        </w:rPr>
-      </w:pPr>
-    </w:p>
-    <w:p>
-      <w:pPr>
-        <w:rPr>
-          <w:rFonts w:ascii="Times New Roman" w:hAnsi="Times New Roman" w:cs="Times New Roman"/>
-          <w:sz w:val="24"/>
-          <w:szCs w:val="24"/>
-        </w:rPr>
-      </w:pPr>
-    </w:p>
-    <w:p>
-      <w:pPr>
-        <w:rPr>
-          <w:rFonts w:ascii="Times New Roman" w:hAnsi="Times New Roman" w:cs="Times New Roman"/>
-          <w:sz w:val="24"/>
-          <w:szCs w:val="24"/>
-        </w:rPr>
-      </w:pPr>
-    </w:p>
-    <w:p>
-      <w:pPr>
-        <w:rPr>
-          <w:rFonts w:ascii="Times New Roman" w:hAnsi="Times New Roman" w:cs="Times New Roman"/>
-          <w:sz w:val="24"/>
-          <w:szCs w:val="24"/>
-        </w:rPr>
-      </w:pPr>
-    </w:p>
-    <w:p>
-      <w:pPr>
-        <w:rPr>
-          <w:rFonts w:ascii="Times New Roman" w:hAnsi="Times New Roman" w:cs="Times New Roman"/>
-          <w:sz w:val="24"/>
-          <w:szCs w:val="24"/>
-        </w:rPr>
-      </w:pPr>
-    </w:p>
-    <w:p>
-      <w:pPr>
-        <w:rPr>
-          <w:rFonts w:ascii="Times New Roman" w:hAnsi="Times New Roman" w:cs="Times New Roman"/>
-          <w:sz w:val="24"/>
-          <w:szCs w:val="24"/>
-        </w:rPr>
-      </w:pPr>
-    </w:p>
-    <w:p>
-      <w:pPr>
-        <w:rPr>
-          <w:rFonts w:ascii="Times New Roman" w:hAnsi="Times New Roman" w:cs="Times New Roman"/>
-          <w:b/>
-          <w:sz w:val="24"/>
-          <w:szCs w:val="24"/>
-        </w:rPr>
-      </w:pPr>
-    </w:p>
-    <w:p>
-      <w:pPr>
-        <w:rPr>
-          <w:rFonts w:ascii="Times New Roman" w:hAnsi="Times New Roman" w:cs="Times New Roman"/>
-          <w:b/>
-          <w:sz w:val="24"/>
-          <w:szCs w:val="24"/>
-        </w:rPr>
-      </w:pPr>
-    </w:p>
-    <w:p>
-      <w:pPr>
-        <w:rPr>
-          <w:rFonts w:ascii="Times New Roman" w:hAnsi="Times New Roman" w:cs="Times New Roman"/>
-          <w:b/>
-          <w:sz w:val="24"/>
-          <w:szCs w:val="24"/>
-        </w:rPr>
-      </w:pPr>
-    </w:p>
-    <w:p>
-      <w:pPr>
-        <w:rPr>
-          <w:rFonts w:ascii="Times New Roman" w:hAnsi="Times New Roman" w:cs="Times New Roman"/>
-          <w:b/>
-          <w:sz w:val="24"/>
-          <w:szCs w:val="24"/>
-        </w:rPr>
-      </w:pPr>
-    </w:p>
-    <w:p>
-      <w:pPr>
-        <w:rPr>
-          <w:rFonts w:ascii="Times New Roman" w:hAnsi="Times New Roman" w:cs="Times New Roman"/>
-          <w:b/>
-          <w:sz w:val="24"/>
-          <w:szCs w:val="24"/>
-        </w:rPr>
-      </w:pPr>
-    </w:p>
-    <w:p>
-      <w:pPr>
-        <w:rPr>
-          <w:rFonts w:ascii="Times New Roman" w:hAnsi="Times New Roman" w:cs="Times New Roman"/>
-          <w:b/>
-          <w:sz w:val="24"/>
-          <w:szCs w:val="24"/>
-        </w:rPr>
-      </w:pPr>
-    </w:p>
-    <w:p>
-      <w:pPr>
-        <w:rPr>
-          <w:rFonts w:ascii="Times New Roman" w:hAnsi="Times New Roman" w:cs="Times New Roman"/>
-          <w:b/>
-          <w:sz w:val="24"/>
-          <w:szCs w:val="24"/>
-        </w:rPr>
-      </w:pPr>
-    </w:p>
-    <w:p>
-      <w:pPr>
-        <w:rPr>
-          <w:rFonts w:ascii="Times New Roman" w:hAnsi="Times New Roman" w:cs="Times New Roman"/>
-          <w:b/>
-          <w:sz w:val="24"/>
-          <w:szCs w:val="24"/>
-        </w:rPr>
-      </w:pPr>
-    </w:p>
-    <w:p>
-      <w:pPr>
-        <w:rPr>
-          <w:rFonts w:ascii="Times New Roman" w:hAnsi="Times New Roman" w:cs="Times New Roman"/>
-          <w:sz w:val="24"/>
-          <w:szCs w:val="24"/>
-        </w:rPr>
-      </w:pPr>
-      <w:r>
-        <w:rPr>
-          <w:rFonts w:ascii="Times New Roman" w:hAnsi="Times New Roman" w:cs="Times New Roman"/>
-          <w:b/>
-          <w:sz w:val="24"/>
-          <w:szCs w:val="24"/>
-        </w:rPr>
-        <w:lastRenderedPageBreak/>
+        <w:t>country Y enter the market –this requires them to voluntarily set a cap on their emissions, which results in reduced global carbon emissions. However, it must be considered that country X will purchas</w:t>
+      </w:r>
+      <w:r>
+        <w:rPr>
+          <w:rFonts w:ascii="Times New Roman" w:hAnsi="Times New Roman" w:cs="Times New Roman"/>
+          <w:sz w:val="24"/>
+          <w:szCs w:val="24"/>
+        </w:rPr>
+        <w:t>e carbon permits from country Y. T</w:t>
+      </w:r>
+      <w:r>
+        <w:rPr>
+          <w:rFonts w:ascii="Times New Roman" w:hAnsi="Times New Roman" w:cs="Times New Roman"/>
+          <w:sz w:val="24"/>
+          <w:szCs w:val="24"/>
+        </w:rPr>
+        <w:t>his will result in more</w:t>
+      </w:r>
+      <w:r>
+        <w:rPr>
+          <w:rFonts w:ascii="Times New Roman" w:hAnsi="Times New Roman" w:cs="Times New Roman"/>
+          <w:sz w:val="24"/>
+          <w:szCs w:val="24"/>
+        </w:rPr>
+        <w:t xml:space="preserve"> local</w:t>
+      </w:r>
+      <w:r>
+        <w:rPr>
+          <w:rFonts w:ascii="Times New Roman" w:hAnsi="Times New Roman" w:cs="Times New Roman"/>
+          <w:sz w:val="24"/>
+          <w:szCs w:val="24"/>
+        </w:rPr>
+        <w:t xml:space="preserve"> emissions in country X and less in country Y; more emissions signal greater industrial activity and more job growth. County Y would benefit from reduced emissions, but </w:t>
+      </w:r>
+      <w:r>
+        <w:rPr>
+          <w:rFonts w:ascii="Times New Roman" w:hAnsi="Times New Roman" w:cs="Times New Roman"/>
+          <w:sz w:val="24"/>
+          <w:szCs w:val="24"/>
+        </w:rPr>
+        <w:t>may</w:t>
+      </w:r>
+      <w:r>
+        <w:rPr>
+          <w:rFonts w:ascii="Times New Roman" w:hAnsi="Times New Roman" w:cs="Times New Roman"/>
+          <w:sz w:val="24"/>
+          <w:szCs w:val="24"/>
+        </w:rPr>
+        <w:t xml:space="preserve"> undergo reduced industrial activity</w:t>
+      </w:r>
+      <w:r>
+        <w:rPr>
+          <w:rFonts w:ascii="Times New Roman" w:hAnsi="Times New Roman" w:cs="Times New Roman"/>
+          <w:sz w:val="24"/>
+          <w:szCs w:val="24"/>
+        </w:rPr>
+        <w:t>, and thus reduced employment opportunity</w:t>
+      </w:r>
+      <w:r>
+        <w:rPr>
+          <w:rFonts w:ascii="Times New Roman" w:hAnsi="Times New Roman" w:cs="Times New Roman"/>
+          <w:sz w:val="24"/>
+          <w:szCs w:val="24"/>
+        </w:rPr>
+        <w:t>.</w:t>
+      </w:r>
+      <w:r>
+        <w:rPr>
+          <w:rFonts w:ascii="Times New Roman" w:hAnsi="Times New Roman" w:cs="Times New Roman"/>
+          <w:sz w:val="24"/>
+          <w:szCs w:val="24"/>
+        </w:rPr>
+        <w:t xml:space="preserve"> Carbon is a homogenous pollutant, thus the spatial location of emission does not matter. However, carbon emissions are often associated with other heterogeneous pollutants that can cause spatially variable harm. Thus, it is important to consider the related local impacts of increased carbon emissions in specific </w:t>
+      </w:r>
+      <w:proofErr w:type="gramStart"/>
+      <w:r>
+        <w:rPr>
+          <w:rFonts w:ascii="Times New Roman" w:hAnsi="Times New Roman" w:cs="Times New Roman"/>
+          <w:sz w:val="24"/>
+          <w:szCs w:val="24"/>
+        </w:rPr>
+        <w:t>countries</w:t>
+      </w:r>
+      <w:proofErr w:type="gramEnd"/>
+      <w:r>
+        <w:rPr>
+          <w:rFonts w:ascii="Times New Roman" w:hAnsi="Times New Roman" w:cs="Times New Roman"/>
+          <w:sz w:val="24"/>
+          <w:szCs w:val="24"/>
+        </w:rPr>
+        <w:t xml:space="preserve"> and sectors.</w:t>
+      </w:r>
+    </w:p>
+    <w:p>
+      <w:pPr>
+        <w:rPr>
+          <w:rFonts w:ascii="Times New Roman" w:hAnsi="Times New Roman" w:cs="Times New Roman"/>
+          <w:sz w:val="24"/>
+          <w:szCs w:val="24"/>
+        </w:rPr>
+      </w:pPr>
+    </w:p>
+    <w:p>
+      <w:pPr>
+        <w:rPr>
+          <w:rFonts w:ascii="Times New Roman" w:hAnsi="Times New Roman" w:cs="Times New Roman"/>
+          <w:sz w:val="24"/>
+          <w:szCs w:val="24"/>
+        </w:rPr>
+      </w:pPr>
+    </w:p>
+    <w:p>
+      <w:pPr>
+        <w:rPr>
+          <w:rFonts w:ascii="Times New Roman" w:hAnsi="Times New Roman" w:cs="Times New Roman"/>
+          <w:sz w:val="24"/>
+          <w:szCs w:val="24"/>
+        </w:rPr>
+      </w:pPr>
+    </w:p>
+    <w:p>
+      <w:pPr>
+        <w:rPr>
+          <w:rFonts w:ascii="Times New Roman" w:hAnsi="Times New Roman" w:cs="Times New Roman"/>
+          <w:sz w:val="24"/>
+          <w:szCs w:val="24"/>
+        </w:rPr>
+      </w:pPr>
+    </w:p>
+    <w:p>
+      <w:pPr>
+        <w:rPr>
+          <w:rFonts w:ascii="Times New Roman" w:hAnsi="Times New Roman" w:cs="Times New Roman"/>
+          <w:sz w:val="24"/>
+          <w:szCs w:val="24"/>
+        </w:rPr>
+      </w:pPr>
+    </w:p>
+    <w:p>
+      <w:pPr>
+        <w:rPr>
+          <w:rFonts w:ascii="Times New Roman" w:hAnsi="Times New Roman" w:cs="Times New Roman"/>
+          <w:sz w:val="24"/>
+          <w:szCs w:val="24"/>
+        </w:rPr>
+      </w:pPr>
+    </w:p>
+    <w:p>
+      <w:pPr>
+        <w:rPr>
+          <w:rFonts w:ascii="Times New Roman" w:hAnsi="Times New Roman" w:cs="Times New Roman"/>
+          <w:sz w:val="24"/>
+          <w:szCs w:val="24"/>
+        </w:rPr>
+      </w:pPr>
+    </w:p>
+    <w:p>
+      <w:pPr>
+        <w:rPr>
+          <w:rFonts w:ascii="Times New Roman" w:hAnsi="Times New Roman" w:cs="Times New Roman"/>
+          <w:sz w:val="24"/>
+          <w:szCs w:val="24"/>
+        </w:rPr>
+      </w:pPr>
+    </w:p>
+    <w:p>
+      <w:pPr>
+        <w:rPr>
+          <w:rFonts w:ascii="Times New Roman" w:hAnsi="Times New Roman" w:cs="Times New Roman"/>
+          <w:sz w:val="24"/>
+          <w:szCs w:val="24"/>
+        </w:rPr>
+      </w:pPr>
+    </w:p>
+    <w:p>
+      <w:pPr>
+        <w:rPr>
+          <w:rFonts w:ascii="Times New Roman" w:hAnsi="Times New Roman" w:cs="Times New Roman"/>
+          <w:b/>
+          <w:sz w:val="24"/>
+          <w:szCs w:val="24"/>
+        </w:rPr>
+      </w:pPr>
+    </w:p>
+    <w:p>
+      <w:pPr>
+        <w:rPr>
+          <w:rFonts w:ascii="Times New Roman" w:hAnsi="Times New Roman" w:cs="Times New Roman"/>
+          <w:b/>
+          <w:sz w:val="24"/>
+          <w:szCs w:val="24"/>
+        </w:rPr>
+      </w:pPr>
+    </w:p>
+    <w:p>
+      <w:pPr>
+        <w:rPr>
+          <w:rFonts w:ascii="Times New Roman" w:hAnsi="Times New Roman" w:cs="Times New Roman"/>
+          <w:b/>
+          <w:sz w:val="24"/>
+          <w:szCs w:val="24"/>
+        </w:rPr>
+      </w:pPr>
+    </w:p>
+    <w:p>
+      <w:pPr>
+        <w:rPr>
+          <w:rFonts w:ascii="Times New Roman" w:hAnsi="Times New Roman" w:cs="Times New Roman"/>
+          <w:b/>
+          <w:sz w:val="24"/>
+          <w:szCs w:val="24"/>
+        </w:rPr>
+      </w:pPr>
+    </w:p>
+    <w:p>
+      <w:pPr>
+        <w:rPr>
+          <w:rFonts w:ascii="Times New Roman" w:hAnsi="Times New Roman" w:cs="Times New Roman"/>
+          <w:b/>
+          <w:sz w:val="24"/>
+          <w:szCs w:val="24"/>
+        </w:rPr>
+      </w:pPr>
+    </w:p>
+    <w:p>
+      <w:pPr>
+        <w:rPr>
+          <w:rFonts w:ascii="Times New Roman" w:hAnsi="Times New Roman" w:cs="Times New Roman"/>
+          <w:b/>
+          <w:sz w:val="24"/>
+          <w:szCs w:val="24"/>
+        </w:rPr>
+      </w:pPr>
+    </w:p>
+    <w:p>
+      <w:pPr>
+        <w:rPr>
+          <w:rFonts w:ascii="Times New Roman" w:hAnsi="Times New Roman" w:cs="Times New Roman"/>
+          <w:b/>
+          <w:sz w:val="24"/>
+          <w:szCs w:val="24"/>
+        </w:rPr>
+      </w:pPr>
+    </w:p>
+    <w:p>
+      <w:pPr>
+        <w:rPr>
+          <w:rFonts w:ascii="Times New Roman" w:hAnsi="Times New Roman" w:cs="Times New Roman"/>
+          <w:b/>
+          <w:sz w:val="24"/>
+          <w:szCs w:val="24"/>
+        </w:rPr>
+      </w:pPr>
+    </w:p>
+    <w:p>
+      <w:pPr>
+        <w:rPr>
+          <w:rFonts w:ascii="Times New Roman" w:hAnsi="Times New Roman" w:cs="Times New Roman"/>
+          <w:sz w:val="24"/>
+          <w:szCs w:val="24"/>
+        </w:rPr>
+      </w:pPr>
+      <w:r>
+        <w:rPr>
+          <w:rFonts w:ascii="Times New Roman" w:hAnsi="Times New Roman" w:cs="Times New Roman"/>
+          <w:b/>
+          <w:sz w:val="24"/>
+          <w:szCs w:val="24"/>
+        </w:rPr>
         <w:t xml:space="preserve">Appendix A: </w:t>
       </w:r>
       <w:r>
@@ -2816,7 +3317,7 @@
           <w:szCs w:val="24"/>
         </w:rPr>
         <w:drawing>
-          <wp:inline distT="0" distB="0" distL="0" distR="0" wp14:anchorId="490A63C3" wp14:editId="2EA1FCA5">
+          <wp:inline distT="0" distB="0" distL="0" distR="0">
             <wp:extent cx="3408883" cy="463710"/>
             <wp:effectExtent l="0" t="0" r="1270" b="0"/>
             <wp:docPr id="1" name="Picture 1" descr="https://lh3.googleusercontent.com/tn6bUp9AxJhAoLBzNP7DBmpU4vkHD9gAHGkuKir9Rjqi8-RKcgKMsEf8-ypG-CWptmNCKrny-dqZtJ0XrqO6dqvX7toxuKt9L171ZymwEcsqY6bpW1TZeDLgWuljoOXHtTFZvZOw"/>
@@ -2833,10 +3334,10 @@
                     </pic:cNvPicPr>
                   </pic:nvPicPr>
                   <pic:blipFill>
-                    <a:blip r:embed="rId6">
+                    <a:blip r:embed="rId6" cstate="print">
                       <a:extLst>
                         <a:ext uri="{28A0092B-C50C-407E-A947-70E740481C1C}">
-                          <a14:useLocalDpi xmlns:a14="http://schemas.microsoft.com/office/drawing/2010/main" val="0"/>
+                          <a14:useLocalDpi xmlns:a14="http://schemas.microsoft.com/office/drawing/2010/main" xmlns:wps="http://schemas.microsoft.com/office/word/2010/wordprocessingShape" xmlns:wpi="http://schemas.microsoft.com/office/word/2010/wordprocessingInk" xmlns:wpg="http://schemas.microsoft.com/office/word/2010/wordprocessingGroup" xmlns:w16se="http://schemas.microsoft.com/office/word/2015/wordml/symex" xmlns:w15="http://schemas.microsoft.com/office/word/2012/wordml" xmlns:w14="http://schemas.microsoft.com/office/word/2010/wordml" xmlns:w="http://schemas.openxmlformats.org/wordprocessingml/2006/main" xmlns:w10="urn:schemas-microsoft-com:office:word" xmlns:wp14="http://schemas.microsoft.com/office/word/2010/wordprocessingDrawing" xmlns:v="urn:schemas-microsoft-com:vml" xmlns:o="urn:schemas-microsoft-com:office:office" xmlns:mc="http://schemas.openxmlformats.org/markup-compatibility/2006" xmlns:cx1="http://schemas.microsoft.com/office/drawing/2015/9/8/chartex" xmlns:cx="http://schemas.microsoft.com/office/drawing/2014/chartex" xmlns:wpc="http://schemas.microsoft.com/office/word/2010/wordprocessingCanvas" xmlns="" val="0"/>
                         </a:ext>
                       </a:extLst>
                     </a:blip>
@@ -2955,7 +3456,7 @@
           <w:noProof/>
         </w:rPr>
         <w:drawing>
-          <wp:inline distT="0" distB="0" distL="0" distR="0" wp14:anchorId="17660063" wp14:editId="3F29A384">
+          <wp:inline distT="0" distB="0" distL="0" distR="0">
             <wp:extent cx="3081691" cy="296951"/>
             <wp:effectExtent l="0" t="0" r="4445" b="8255"/>
             <wp:docPr id="2" name="Picture 2"/>
@@ -2970,7 +3471,7 @@
                     <pic:cNvPicPr/>
                   </pic:nvPicPr>
                   <pic:blipFill>
-                    <a:blip r:embed="rId7"/>
+                    <a:blip r:embed="rId7" cstate="print"/>
                     <a:stretch>
                       <a:fillRect/>
                     </a:stretch>
@@ -3040,7 +3541,7 @@
           <w:noProof/>
         </w:rPr>
         <w:drawing>
-          <wp:inline distT="0" distB="0" distL="0" distR="0" wp14:anchorId="57D23D50" wp14:editId="40304D07">
+          <wp:inline distT="0" distB="0" distL="0" distR="0">
             <wp:extent cx="4725619" cy="3433647"/>
             <wp:effectExtent l="0" t="0" r="0" b="0"/>
             <wp:docPr id="3" name="Picture 3"/>
@@ -3055,7 +3556,7 @@
                     <pic:cNvPicPr/>
                   </pic:nvPicPr>
                   <pic:blipFill>
-                    <a:blip r:embed="rId8"/>
+                    <a:blip r:embed="rId8" cstate="print"/>
                     <a:stretch>
                       <a:fillRect/>
                     </a:stretch>
@@ -3080,27 +3581,46 @@
       <w:pPr>
         <w:pStyle w:val="Caption"/>
         <w:jc w:val="center"/>
+        <w:rPr>
+          <w:b/>
+        </w:rPr>
       </w:pPr>
       <w:bookmarkStart w:id="3" w:name="_Ref516078355"/>
       <w:r>
+        <w:rPr>
+          <w:b/>
+        </w:rPr>
         <w:t xml:space="preserve">Figure </w:t>
       </w:r>
       <w:r>
+        <w:rPr>
+          <w:b/>
+        </w:rPr>
         <w:fldChar w:fldCharType="begin"/>
       </w:r>
       <w:r>
+        <w:rPr>
+          <w:b/>
+        </w:rPr>
         <w:instrText xml:space="preserve"> SEQ Figure \* ARABIC </w:instrText>
       </w:r>
       <w:r>
+        <w:rPr>
+          <w:b/>
+        </w:rPr>
         <w:fldChar w:fldCharType="separate"/>
       </w:r>
       <w:r>
         <w:rPr>
+          <w:b/>
           <w:noProof/>
         </w:rPr>
         <w:t>1</w:t>
       </w:r>
       <w:r>
+        <w:rPr>
+          <w:b/>
+        </w:rPr>
         <w:fldChar w:fldCharType="end"/>
       </w:r>
       <w:bookmarkEnd w:id="3"/>
@@ -3118,10 +3638,10 @@
         </w:rPr>
         <w:lastRenderedPageBreak/>
         <w:drawing>
-          <wp:inline distT="0" distB="0" distL="0" distR="0" wp14:anchorId="37A530AA" wp14:editId="2628AB78">
-            <wp:extent cx="4449741" cy="3159506"/>
-            <wp:effectExtent l="0" t="0" r="8255" b="3175"/>
-            <wp:docPr id="4" name="Picture 4"/>
+          <wp:inline distT="0" distB="0" distL="0" distR="0">
+            <wp:extent cx="4821862" cy="2969971"/>
+            <wp:effectExtent l="19050" t="0" r="0" b="0"/>
+            <wp:docPr id="5" name="Picture 1"/>
             <wp:cNvGraphicFramePr>
               <a:graphicFrameLocks xmlns:a="http://schemas.openxmlformats.org/drawingml/2006/main" noChangeAspect="1"/>
             </wp:cNvGraphicFramePr>
@@ -3129,23 +3649,33 @@
               <a:graphicData uri="http://schemas.openxmlformats.org/drawingml/2006/picture">
                 <pic:pic xmlns:pic="http://schemas.openxmlformats.org/drawingml/2006/picture">
                   <pic:nvPicPr>
-                    <pic:cNvPr id="1" name=""/>
-                    <pic:cNvPicPr/>
+                    <pic:cNvPr id="0" name="Picture 1"/>
+                    <pic:cNvPicPr>
+                      <a:picLocks noChangeAspect="1" noChangeArrowheads="1"/>
+                    </pic:cNvPicPr>
                   </pic:nvPicPr>
                   <pic:blipFill>
-                    <a:blip r:embed="rId9"/>
+                    <a:blip r:embed="rId9" cstate="print"/>
+                    <a:srcRect/>
                     <a:stretch>
                       <a:fillRect/>
                     </a:stretch>
                   </pic:blipFill>
-                  <pic:spPr>
+                  <pic:spPr bwMode="auto">
                     <a:xfrm>
                       <a:off x="0" y="0"/>
-                      <a:ext cx="4458271" cy="3165563"/>
+                      <a:ext cx="4821804" cy="2969935"/>
                     </a:xfrm>
                     <a:prstGeom prst="rect">
                       <a:avLst/>
                     </a:prstGeom>
+                    <a:noFill/>
+                    <a:ln w="9525">
+                      <a:noFill/>
+                      <a:miter lim="800000"/>
+                      <a:headEnd/>
+                      <a:tailEnd/>
+                    </a:ln>
                   </pic:spPr>
                 </pic:pic>
               </a:graphicData>
@@ -3161,33 +3691,62 @@
         <w:rPr>
           <w:rFonts w:ascii="Times New Roman" w:hAnsi="Times New Roman" w:cs="Times New Roman"/>
           <w:b/>
+          <w:i w:val="0"/>
           <w:sz w:val="24"/>
           <w:szCs w:val="24"/>
         </w:rPr>
       </w:pPr>
       <w:bookmarkStart w:id="4" w:name="_Ref516078381"/>
       <w:r>
+        <w:rPr>
+          <w:b/>
+        </w:rPr>
         <w:t xml:space="preserve">Figure </w:t>
       </w:r>
       <w:r>
+        <w:rPr>
+          <w:b/>
+        </w:rPr>
         <w:fldChar w:fldCharType="begin"/>
       </w:r>
       <w:r>
+        <w:rPr>
+          <w:b/>
+        </w:rPr>
         <w:instrText xml:space="preserve"> SEQ Figure \* ARABIC </w:instrText>
       </w:r>
       <w:r>
+        <w:rPr>
+          <w:b/>
+        </w:rPr>
         <w:fldChar w:fldCharType="separate"/>
       </w:r>
       <w:r>
         <w:rPr>
+          <w:b/>
           <w:noProof/>
         </w:rPr>
         <w:t>2</w:t>
       </w:r>
       <w:r>
+        <w:rPr>
+          <w:b/>
+        </w:rPr>
         <w:fldChar w:fldCharType="end"/>
       </w:r>
       <w:bookmarkEnd w:id="4"/>
+      <w:r>
+        <w:rPr>
+          <w:b/>
+        </w:rPr>
+        <w:t>:</w:t>
+      </w:r>
+      <w:r>
+        <w:rPr>
+          <w:i w:val="0"/>
+        </w:rPr>
+        <w:t xml:space="preserve"> Individual sectors are on the left with their aggregate on the right.</w:t>
+      </w:r>
     </w:p>
     <w:p>
       <w:pPr>
@@ -3203,6 +3762,7 @@
       <w:pPr>
         <w:rPr>
           <w:rFonts w:ascii="Times New Roman" w:hAnsi="Times New Roman" w:cs="Times New Roman"/>
+          <w:b/>
           <w:sz w:val="24"/>
           <w:szCs w:val="24"/>
         </w:rPr>
@@ -3216,6 +3776,16 @@
         </w:rPr>
         <w:t xml:space="preserve">Appendix C: </w:t>
       </w:r>
+    </w:p>
+    <w:p>
+      <w:pPr>
+        <w:jc w:val="center"/>
+        <w:rPr>
+          <w:rFonts w:ascii="Times New Roman" w:hAnsi="Times New Roman" w:cs="Times New Roman"/>
+          <w:sz w:val="24"/>
+          <w:szCs w:val="24"/>
+        </w:rPr>
+      </w:pPr>
       <w:r>
         <w:rPr>
           <w:rFonts w:ascii="Times New Roman" w:hAnsi="Times New Roman" w:cs="Times New Roman"/>
@@ -3236,8 +3806,8 @@
 </file>
 
 <file path=word/numbering.xml><?xml version="1.0" encoding="utf-8"?>
-<w:numbering xmlns:wpc="http://schemas.microsoft.com/office/word/2010/wordprocessingCanvas" xmlns:cx="http://schemas.microsoft.com/office/drawing/2014/chartex" xmlns:cx1="http://schemas.microsoft.com/office/drawing/2015/9/8/chartex" xmlns:mc="http://schemas.openxmlformats.org/markup-compatibility/2006" xmlns:o="urn:schemas-microsoft-com:office:office" xmlns:r="http://schemas.openxmlformats.org/officeDocument/2006/relationships" xmlns:m="http://schemas.openxmlformats.org/officeDocument/2006/math" xmlns:v="urn:schemas-microsoft-com:vml" xmlns:wp14="http://schemas.microsoft.com/office/word/2010/wordprocessingDrawing" xmlns:wp="http://schemas.openxmlformats.org/drawingml/2006/wordprocessingDrawing" xmlns:w10="urn:schemas-microsoft-com:office:word" xmlns:w="http://schemas.openxmlformats.org/wordprocessingml/2006/main" xmlns:w14="http://schemas.microsoft.com/office/word/2010/wordml" xmlns:w15="http://schemas.microsoft.com/office/word/2012/wordml" xmlns:w16se="http://schemas.microsoft.com/office/word/2015/wordml/symex" xmlns:wpg="http://schemas.microsoft.com/office/word/2010/wordprocessingGroup" xmlns:wpi="http://schemas.microsoft.com/office/word/2010/wordprocessingInk" xmlns:wne="http://schemas.microsoft.com/office/word/2006/wordml" xmlns:wps="http://schemas.microsoft.com/office/word/2010/wordprocessingShape" mc:Ignorable="w14 w15 w16se wp14">
-  <w:abstractNum w:abstractNumId="0" w15:restartNumberingAfterBreak="0">
+<w:numbering xmlns:ve="http://schemas.openxmlformats.org/markup-compatibility/2006" xmlns:o="urn:schemas-microsoft-com:office:office" xmlns:r="http://schemas.openxmlformats.org/officeDocument/2006/relationships" xmlns:m="http://schemas.openxmlformats.org/officeDocument/2006/math" xmlns:v="urn:schemas-microsoft-com:vml" xmlns:wp="http://schemas.openxmlformats.org/drawingml/2006/wordprocessingDrawing" xmlns:w10="urn:schemas-microsoft-com:office:word" xmlns:w="http://schemas.openxmlformats.org/wordprocessingml/2006/main" xmlns:wne="http://schemas.microsoft.com/office/word/2006/wordml">
+  <w:abstractNum w:abstractNumId="0">
     <w:nsid w:val="20842718"/>
     <w:multiLevelType w:val="hybridMultilevel"/>
     <w:tmpl w:val="57F6D328"/>
@@ -3356,7 +3926,7 @@
 </file>
 
 <file path=word/styles.xml><?xml version="1.0" encoding="utf-8"?>
-<w:styles xmlns:mc="http://schemas.openxmlformats.org/markup-compatibility/2006" xmlns:r="http://schemas.openxmlformats.org/officeDocument/2006/relationships" xmlns:w="http://schemas.openxmlformats.org/wordprocessingml/2006/main" xmlns:w14="http://schemas.microsoft.com/office/word/2010/wordml" xmlns:w15="http://schemas.microsoft.com/office/word/2012/wordml" xmlns:w16se="http://schemas.microsoft.com/office/word/2015/wordml/symex" mc:Ignorable="w14 w15 w16se">
+<w:styles xmlns:r="http://schemas.openxmlformats.org/officeDocument/2006/relationships" xmlns:w="http://schemas.openxmlformats.org/wordprocessingml/2006/main">
   <w:docDefaults>
     <w:rPrDefault>
       <w:rPr>
@@ -3372,382 +3942,149 @@
       </w:pPr>
     </w:pPrDefault>
   </w:docDefaults>
-  <w:latentStyles w:defLockedState="0" w:defUIPriority="99" w:defSemiHidden="0" w:defUnhideWhenUsed="0" w:defQFormat="0" w:count="371">
-    <w:lsdException w:name="Normal" w:uiPriority="0" w:qFormat="1"/>
-    <w:lsdException w:name="heading 1" w:uiPriority="9" w:qFormat="1"/>
-    <w:lsdException w:name="heading 2" w:semiHidden="1" w:uiPriority="9" w:unhideWhenUsed="1" w:qFormat="1"/>
-    <w:lsdException w:name="heading 3" w:semiHidden="1" w:uiPriority="9" w:unhideWhenUsed="1" w:qFormat="1"/>
-    <w:lsdException w:name="heading 4" w:semiHidden="1" w:uiPriority="9" w:unhideWhenUsed="1" w:qFormat="1"/>
-    <w:lsdException w:name="heading 5" w:semiHidden="1" w:uiPriority="9" w:unhideWhenUsed="1" w:qFormat="1"/>
-    <w:lsdException w:name="heading 6" w:semiHidden="1" w:uiPriority="9" w:unhideWhenUsed="1" w:qFormat="1"/>
-    <w:lsdException w:name="heading 7" w:semiHidden="1" w:uiPriority="9" w:unhideWhenUsed="1" w:qFormat="1"/>
-    <w:lsdException w:name="heading 8" w:semiHidden="1" w:uiPriority="9" w:unhideWhenUsed="1" w:qFormat="1"/>
-    <w:lsdException w:name="heading 9" w:semiHidden="1" w:uiPriority="9" w:unhideWhenUsed="1" w:qFormat="1"/>
-    <w:lsdException w:name="index 1" w:semiHidden="1" w:unhideWhenUsed="1"/>
-    <w:lsdException w:name="index 2" w:semiHidden="1" w:unhideWhenUsed="1"/>
-    <w:lsdException w:name="index 3" w:semiHidden="1" w:unhideWhenUsed="1"/>
-    <w:lsdException w:name="index 4" w:semiHidden="1" w:unhideWhenUsed="1"/>
-    <w:lsdException w:name="index 5" w:semiHidden="1" w:unhideWhenUsed="1"/>
-    <w:lsdException w:name="index 6" w:semiHidden="1" w:unhideWhenUsed="1"/>
-    <w:lsdException w:name="index 7" w:semiHidden="1" w:unhideWhenUsed="1"/>
-    <w:lsdException w:name="index 8" w:semiHidden="1" w:unhideWhenUsed="1"/>
-    <w:lsdException w:name="index 9" w:semiHidden="1" w:unhideWhenUsed="1"/>
-    <w:lsdException w:name="toc 1" w:semiHidden="1" w:uiPriority="39" w:unhideWhenUsed="1"/>
-    <w:lsdException w:name="toc 2" w:semiHidden="1" w:uiPriority="39" w:unhideWhenUsed="1"/>
-    <w:lsdException w:name="toc 3" w:semiHidden="1" w:uiPriority="39" w:unhideWhenUsed="1"/>
-    <w:lsdException w:name="toc 4" w:semiHidden="1" w:uiPriority="39" w:unhideWhenUsed="1"/>
-    <w:lsdException w:name="toc 5" w:semiHidden="1" w:uiPriority="39" w:unhideWhenUsed="1"/>
-    <w:lsdException w:name="toc 6" w:semiHidden="1" w:uiPriority="39" w:unhideWhenUsed="1"/>
-    <w:lsdException w:name="toc 7" w:semiHidden="1" w:uiPriority="39" w:unhideWhenUsed="1"/>
-    <w:lsdException w:name="toc 8" w:semiHidden="1" w:uiPriority="39" w:unhideWhenUsed="1"/>
-    <w:lsdException w:name="toc 9" w:semiHidden="1" w:uiPriority="39" w:unhideWhenUsed="1"/>
-    <w:lsdException w:name="Normal Indent" w:semiHidden="1" w:unhideWhenUsed="1"/>
-    <w:lsdException w:name="footnote text" w:semiHidden="1" w:unhideWhenUsed="1"/>
-    <w:lsdException w:name="annotation text" w:semiHidden="1" w:unhideWhenUsed="1"/>
-    <w:lsdException w:name="header" w:semiHidden="1" w:unhideWhenUsed="1"/>
-    <w:lsdException w:name="footer" w:semiHidden="1" w:unhideWhenUsed="1"/>
-    <w:lsdException w:name="index heading" w:semiHidden="1" w:unhideWhenUsed="1"/>
-    <w:lsdException w:name="caption" w:semiHidden="1" w:uiPriority="35" w:unhideWhenUsed="1" w:qFormat="1"/>
-    <w:lsdException w:name="table of figures" w:semiHidden="1" w:unhideWhenUsed="1"/>
-    <w:lsdException w:name="envelope address" w:semiHidden="1" w:unhideWhenUsed="1"/>
-    <w:lsdException w:name="envelope return" w:semiHidden="1" w:unhideWhenUsed="1"/>
-    <w:lsdException w:name="footnote reference" w:semiHidden="1" w:unhideWhenUsed="1"/>
-    <w:lsdException w:name="annotation reference" w:semiHidden="1" w:unhideWhenUsed="1"/>
-    <w:lsdException w:name="line number" w:semiHidden="1" w:unhideWhenUsed="1"/>
-    <w:lsdException w:name="page number" w:semiHidden="1" w:unhideWhenUsed="1"/>
-    <w:lsdException w:name="endnote reference" w:semiHidden="1" w:unhideWhenUsed="1"/>
-    <w:lsdException w:name="endnote text" w:semiHidden="1" w:unhideWhenUsed="1"/>
-    <w:lsdException w:name="table of authorities" w:semiHidden="1" w:unhideWhenUsed="1"/>
-    <w:lsdException w:name="macro" w:semiHidden="1" w:unhideWhenUsed="1"/>
-    <w:lsdException w:name="toa heading" w:semiHidden="1" w:unhideWhenUsed="1"/>
-    <w:lsdException w:name="List" w:semiHidden="1" w:unhideWhenUsed="1"/>
-    <w:lsdException w:name="List Bullet" w:semiHidden="1" w:unhideWhenUsed="1"/>
-    <w:lsdException w:name="List Number" w:semiHidden="1" w:unhideWhenUsed="1"/>
-    <w:lsdException w:name="List 2" w:semiHidden="1" w:unhideWhenUsed="1"/>
-    <w:lsdException w:name="List 3" w:semiHidden="1" w:unhideWhenUsed="1"/>
-    <w:lsdException w:name="List 4" w:semiHidden="1" w:unhideWhenUsed="1"/>
-    <w:lsdException w:name="List 5" w:semiHidden="1" w:unhideWhenUsed="1"/>
-    <w:lsdException w:name="List Bullet 2" w:semiHidden="1" w:unhideWhenUsed="1"/>
-    <w:lsdException w:name="List Bullet 3" w:semiHidden="1" w:unhideWhenUsed="1"/>
-    <w:lsdException w:name="List Bullet 4" w:semiHidden="1" w:unhideWhenUsed="1"/>
-    <w:lsdException w:name="List Bullet 5" w:semiHidden="1" w:unhideWhenUsed="1"/>
-    <w:lsdException w:name="List Number 2" w:semiHidden="1" w:unhideWhenUsed="1"/>
-    <w:lsdException w:name="List Number 3" w:semiHidden="1" w:unhideWhenUsed="1"/>
-    <w:lsdException w:name="List Number 4" w:semiHidden="1" w:unhideWhenUsed="1"/>
-    <w:lsdException w:name="List Number 5" w:semiHidden="1" w:unhideWhenUsed="1"/>
-    <w:lsdException w:name="Title" w:uiPriority="10" w:qFormat="1"/>
-    <w:lsdException w:name="Closing" w:semiHidden="1" w:unhideWhenUsed="1"/>
-    <w:lsdException w:name="Signature" w:semiHidden="1" w:unhideWhenUsed="1"/>
-    <w:lsdException w:name="Default Paragraph Font" w:semiHidden="1" w:uiPriority="1" w:unhideWhenUsed="1"/>
-    <w:lsdException w:name="Body Text" w:semiHidden="1" w:unhideWhenUsed="1"/>
-    <w:lsdException w:name="Body Text Indent" w:semiHidden="1" w:unhideWhenUsed="1"/>
-    <w:lsdException w:name="List Continue" w:semiHidden="1" w:unhideWhenUsed="1"/>
-    <w:lsdException w:name="List Continue 2" w:semiHidden="1" w:unhideWhenUsed="1"/>
-    <w:lsdException w:name="List Continue 3" w:semiHidden="1" w:unhideWhenUsed="1"/>
-    <w:lsdException w:name="List Continue 4" w:semiHidden="1" w:unhideWhenUsed="1"/>
-    <w:lsdException w:name="List Continue 5" w:semiHidden="1" w:unhideWhenUsed="1"/>
-    <w:lsdException w:name="Message Header" w:semiHidden="1" w:unhideWhenUsed="1"/>
-    <w:lsdException w:name="Subtitle" w:uiPriority="11" w:qFormat="1"/>
-    <w:lsdException w:name="Salutation" w:semiHidden="1" w:unhideWhenUsed="1"/>
-    <w:lsdException w:name="Date" w:semiHidden="1" w:unhideWhenUsed="1"/>
-    <w:lsdException w:name="Body Text First Indent" w:semiHidden="1" w:unhideWhenUsed="1"/>
-    <w:lsdException w:name="Body Text First Indent 2" w:semiHidden="1" w:unhideWhenUsed="1"/>
-    <w:lsdException w:name="Note Heading" w:semiHidden="1" w:unhideWhenUsed="1"/>
-    <w:lsdException w:name="Body Text 2" w:semiHidden="1" w:unhideWhenUsed="1"/>
-    <w:lsdException w:name="Body Text 3" w:semiHidden="1" w:unhideWhenUsed="1"/>
-    <w:lsdException w:name="Body Text Indent 2" w:semiHidden="1" w:unhideWhenUsed="1"/>
-    <w:lsdException w:name="Body Text Indent 3" w:semiHidden="1" w:unhideWhenUsed="1"/>
-    <w:lsdException w:name="Block Text" w:semiHidden="1" w:unhideWhenUsed="1"/>
-    <w:lsdException w:name="Hyperlink" w:semiHidden="1" w:unhideWhenUsed="1"/>
-    <w:lsdException w:name="FollowedHyperlink" w:semiHidden="1" w:unhideWhenUsed="1"/>
-    <w:lsdException w:name="Strong" w:uiPriority="22" w:qFormat="1"/>
-    <w:lsdException w:name="Emphasis" w:uiPriority="20" w:qFormat="1"/>
-    <w:lsdException w:name="Document Map" w:semiHidden="1" w:unhideWhenUsed="1"/>
-    <w:lsdException w:name="Plain Text" w:semiHidden="1" w:unhideWhenUsed="1"/>
-    <w:lsdException w:name="E-mail Signature" w:semiHidden="1" w:unhideWhenUsed="1"/>
-    <w:lsdException w:name="HTML Top of Form" w:semiHidden="1" w:unhideWhenUsed="1"/>
-    <w:lsdException w:name="HTML Bottom of Form" w:semiHidden="1" w:unhideWhenUsed="1"/>
-    <w:lsdException w:name="Normal (Web)" w:semiHidden="1" w:unhideWhenUsed="1"/>
-    <w:lsdException w:name="HTML Acronym" w:semiHidden="1" w:unhideWhenUsed="1"/>
-    <w:lsdException w:name="HTML Address" w:semiHidden="1" w:unhideWhenUsed="1"/>
-    <w:lsdException w:name="HTML Cite" w:semiHidden="1" w:unhideWhenUsed="1"/>
-    <w:lsdException w:name="HTML Code" w:semiHidden="1" w:unhideWhenUsed="1"/>
-    <w:lsdException w:name="HTML Definition" w:semiHidden="1" w:unhideWhenUsed="1"/>
-    <w:lsdException w:name="HTML Keyboard" w:semiHidden="1" w:unhideWhenUsed="1"/>
-    <w:lsdException w:name="HTML Preformatted" w:semiHidden="1" w:unhideWhenUsed="1"/>
-    <w:lsdException w:name="HTML Sample" w:semiHidden="1" w:unhideWhenUsed="1"/>
-    <w:lsdException w:name="HTML Typewriter" w:semiHidden="1" w:unhideWhenUsed="1"/>
-    <w:lsdException w:name="HTML Variable" w:semiHidden="1" w:unhideWhenUsed="1"/>
-    <w:lsdException w:name="Normal Table" w:semiHidden="1" w:unhideWhenUsed="1"/>
-    <w:lsdException w:name="annotation subject" w:semiHidden="1" w:unhideWhenUsed="1"/>
-    <w:lsdException w:name="No List" w:semiHidden="1" w:unhideWhenUsed="1"/>
-    <w:lsdException w:name="Outline List 1" w:semiHidden="1" w:unhideWhenUsed="1"/>
-    <w:lsdException w:name="Outline List 2" w:semiHidden="1" w:unhideWhenUsed="1"/>
-    <w:lsdException w:name="Outline List 3" w:semiHidden="1" w:unhideWhenUsed="1"/>
-    <w:lsdException w:name="Table Simple 1" w:semiHidden="1" w:unhideWhenUsed="1"/>
-    <w:lsdException w:name="Table Simple 2" w:semiHidden="1" w:unhideWhenUsed="1"/>
-    <w:lsdException w:name="Table Simple 3" w:semiHidden="1" w:unhideWhenUsed="1"/>
-    <w:lsdException w:name="Table Classic 1" w:semiHidden="1" w:unhideWhenUsed="1"/>
-    <w:lsdException w:name="Table Classic 2" w:semiHidden="1" w:unhideWhenUsed="1"/>
-    <w:lsdException w:name="Table Classic 3" w:semiHidden="1" w:unhideWhenUsed="1"/>
-    <w:lsdException w:name="Table Classic 4" w:semiHidden="1" w:unhideWhenUsed="1"/>
-    <w:lsdException w:name="Table Colorful 1" w:semiHidden="1" w:unhideWhenUsed="1"/>
-    <w:lsdException w:name="Table Colorful 2" w:semiHidden="1" w:unhideWhenUsed="1"/>
-    <w:lsdException w:name="Table Colorful 3" w:semiHidden="1" w:unhideWhenUsed="1"/>
-    <w:lsdException w:name="Table Columns 1" w:semiHidden="1" w:unhideWhenUsed="1"/>
-    <w:lsdException w:name="Table Columns 2" w:semiHidden="1" w:unhideWhenUsed="1"/>
-    <w:lsdException w:name="Table Columns 3" w:semiHidden="1" w:unhideWhenUsed="1"/>
-    <w:lsdException w:name="Table Columns 4" w:semiHidden="1" w:unhideWhenUsed="1"/>
-    <w:lsdException w:name="Table Columns 5" w:semiHidden="1" w:unhideWhenUsed="1"/>
-    <w:lsdException w:name="Table Grid 1" w:semiHidden="1" w:unhideWhenUsed="1"/>
-    <w:lsdException w:name="Table Grid 2" w:semiHidden="1" w:unhideWhenUsed="1"/>
-    <w:lsdException w:name="Table Grid 3" w:semiHidden="1" w:unhideWhenUsed="1"/>
-    <w:lsdException w:name="Table Grid 4" w:semiHidden="1" w:unhideWhenUsed="1"/>
-    <w:lsdException w:name="Table Grid 5" w:semiHidden="1" w:unhideWhenUsed="1"/>
-    <w:lsdException w:name="Table Grid 6" w:semiHidden="1" w:unhideWhenUsed="1"/>
-    <w:lsdException w:name="Table Grid 7" w:semiHidden="1" w:unhideWhenUsed="1"/>
-    <w:lsdException w:name="Table Grid 8" w:semiHidden="1" w:unhideWhenUsed="1"/>
-    <w:lsdException w:name="Table List 1" w:semiHidden="1" w:unhideWhenUsed="1"/>
-    <w:lsdException w:name="Table List 2" w:semiHidden="1" w:unhideWhenUsed="1"/>
-    <w:lsdException w:name="Table List 3" w:semiHidden="1" w:unhideWhenUsed="1"/>
-    <w:lsdException w:name="Table List 4" w:semiHidden="1" w:unhideWhenUsed="1"/>
-    <w:lsdException w:name="Table List 5" w:semiHidden="1" w:unhideWhenUsed="1"/>
-    <w:lsdException w:name="Table List 6" w:semiHidden="1" w:unhideWhenUsed="1"/>
-    <w:lsdException w:name="Table List 7" w:semiHidden="1" w:unhideWhenUsed="1"/>
-    <w:lsdException w:name="Table List 8" w:semiHidden="1" w:unhideWhenUsed="1"/>
-    <w:lsdException w:name="Table 3D effects 1" w:semiHidden="1" w:unhideWhenUsed="1"/>
-    <w:lsdException w:name="Table 3D effects 2" w:semiHidden="1" w:unhideWhenUsed="1"/>
-    <w:lsdException w:name="Table 3D effects 3" w:semiHidden="1" w:unhideWhenUsed="1"/>
-    <w:lsdException w:name="Table Contemporary" w:semiHidden="1" w:unhideWhenUsed="1"/>
-    <w:lsdException w:name="Table Elegant" w:semiHidden="1" w:unhideWhenUsed="1"/>
-    <w:lsdException w:name="Table Professional" w:semiHidden="1" w:unhideWhenUsed="1"/>
-    <w:lsdException w:name="Table Subtle 1" w:semiHidden="1" w:unhideWhenUsed="1"/>
-    <w:lsdException w:name="Table Subtle 2" w:semiHidden="1" w:unhideWhenUsed="1"/>
-    <w:lsdException w:name="Table Web 1" w:semiHidden="1" w:unhideWhenUsed="1"/>
-    <w:lsdException w:name="Table Web 2" w:semiHidden="1" w:unhideWhenUsed="1"/>
-    <w:lsdException w:name="Table Web 3" w:semiHidden="1" w:unhideWhenUsed="1"/>
-    <w:lsdException w:name="Balloon Text" w:semiHidden="1" w:unhideWhenUsed="1"/>
-    <w:lsdException w:name="Table Grid" w:uiPriority="39"/>
-    <w:lsdException w:name="Table Theme" w:semiHidden="1" w:unhideWhenUsed="1"/>
-    <w:lsdException w:name="Placeholder Text" w:semiHidden="1"/>
-    <w:lsdException w:name="No Spacing" w:uiPriority="1" w:qFormat="1"/>
-    <w:lsdException w:name="Light Shading" w:uiPriority="60"/>
-    <w:lsdException w:name="Light List" w:uiPriority="61"/>
-    <w:lsdException w:name="Light Grid" w:uiPriority="62"/>
-    <w:lsdException w:name="Medium Shading 1" w:uiPriority="63"/>
-    <w:lsdException w:name="Medium Shading 2" w:uiPriority="64"/>
-    <w:lsdException w:name="Medium List 1" w:uiPriority="65"/>
-    <w:lsdException w:name="Medium List 2" w:uiPriority="66"/>
-    <w:lsdException w:name="Medium Grid 1" w:uiPriority="67"/>
-    <w:lsdException w:name="Medium Grid 2" w:uiPriority="68"/>
-    <w:lsdException w:name="Medium Grid 3" w:uiPriority="69"/>
-    <w:lsdException w:name="Dark List" w:uiPriority="70"/>
-    <w:lsdException w:name="Colorful Shading" w:uiPriority="71"/>
-    <w:lsdException w:name="Colorful List" w:uiPriority="72"/>
-    <w:lsdException w:name="Colorful Grid" w:uiPriority="73"/>
-    <w:lsdException w:name="Light Shading Accent 1" w:uiPriority="60"/>
-    <w:lsdException w:name="Light List Accent 1" w:uiPriority="61"/>
-    <w:lsdException w:name="Light Grid Accent 1" w:uiPriority="62"/>
-    <w:lsdException w:name="Medium Shading 1 Accent 1" w:uiPriority="63"/>
-    <w:lsdException w:name="Medium Shading 2 Accent 1" w:uiPriority="64"/>
-    <w:lsdException w:name="Medium List 1 Accent 1" w:uiPriority="65"/>
-    <w:lsdException w:name="Revision" w:semiHidden="1"/>
-    <w:lsdException w:name="List Paragraph" w:uiPriority="34" w:qFormat="1"/>
-    <w:lsdException w:name="Quote" w:uiPriority="29" w:qFormat="1"/>
-    <w:lsdException w:name="Intense Quote" w:uiPriority="30" w:qFormat="1"/>
-    <w:lsdException w:name="Medium List 2 Accent 1" w:uiPriority="66"/>
-    <w:lsdException w:name="Medium Grid 1 Accent 1" w:uiPriority="67"/>
-    <w:lsdException w:name="Medium Grid 2 Accent 1" w:uiPriority="68"/>
-    <w:lsdException w:name="Medium Grid 3 Accent 1" w:uiPriority="69"/>
-    <w:lsdException w:name="Dark List Accent 1" w:uiPriority="70"/>
-    <w:lsdException w:name="Colorful Shading Accent 1" w:uiPriority="71"/>
-    <w:lsdException w:name="Colorful List Accent 1" w:uiPriority="72"/>
-    <w:lsdException w:name="Colorful Grid Accent 1" w:uiPriority="73"/>
-    <w:lsdException w:name="Light Shading Accent 2" w:uiPriority="60"/>
-    <w:lsdException w:name="Light List Accent 2" w:uiPriority="61"/>
-    <w:lsdException w:name="Light Grid Accent 2" w:uiPriority="62"/>
-    <w:lsdException w:name="Medium Shading 1 Accent 2" w:uiPriority="63"/>
-    <w:lsdException w:name="Medium Shading 2 Accent 2" w:uiPriority="64"/>
-    <w:lsdException w:name="Medium List 1 Accent 2" w:uiPriority="65"/>
-    <w:lsdException w:name="Medium List 2 Accent 2" w:uiPriority="66"/>
-    <w:lsdException w:name="Medium Grid 1 Accent 2" w:uiPriority="67"/>
-    <w:lsdException w:name="Medium Grid 2 Accent 2" w:uiPriority="68"/>
-    <w:lsdException w:name="Medium Grid 3 Accent 2" w:uiPriority="69"/>
-    <w:lsdException w:name="Dark List Accent 2" w:uiPriority="70"/>
-    <w:lsdException w:name="Colorful Shading Accent 2" w:uiPriority="71"/>
-    <w:lsdException w:name="Colorful List Accent 2" w:uiPriority="72"/>
-    <w:lsdException w:name="Colorful Grid Accent 2" w:uiPriority="73"/>
-    <w:lsdException w:name="Light Shading Accent 3" w:uiPriority="60"/>
-    <w:lsdException w:name="Light List Accent 3" w:uiPriority="61"/>
-    <w:lsdException w:name="Light Grid Accent 3" w:uiPriority="62"/>
-    <w:lsdException w:name="Medium Shading 1 Accent 3" w:uiPriority="63"/>
-    <w:lsdException w:name="Medium Shading 2 Accent 3" w:uiPriority="64"/>
-    <w:lsdException w:name="Medium List 1 Accent 3" w:uiPriority="65"/>
-    <w:lsdException w:name="Medium List 2 Accent 3" w:uiPriority="66"/>
-    <w:lsdException w:name="Medium Grid 1 Accent 3" w:uiPriority="67"/>
-    <w:lsdException w:name="Medium Grid 2 Accent 3" w:uiPriority="68"/>
-    <w:lsdException w:name="Medium Grid 3 Accent 3" w:uiPriority="69"/>
-    <w:lsdException w:name="Dark List Accent 3" w:uiPriority="70"/>
-    <w:lsdException w:name="Colorful Shading Accent 3" w:uiPriority="71"/>
-    <w:lsdException w:name="Colorful List Accent 3" w:uiPriority="72"/>
-    <w:lsdException w:name="Colorful Grid Accent 3" w:uiPriority="73"/>
-    <w:lsdException w:name="Light Shading Accent 4" w:uiPriority="60"/>
-    <w:lsdException w:name="Light List Accent 4" w:uiPriority="61"/>
-    <w:lsdException w:name="Light Grid Accent 4" w:uiPriority="62"/>
-    <w:lsdException w:name="Medium Shading 1 Accent 4" w:uiPriority="63"/>
-    <w:lsdException w:name="Medium Shading 2 Accent 4" w:uiPriority="64"/>
-    <w:lsdException w:name="Medium List 1 Accent 4" w:uiPriority="65"/>
-    <w:lsdException w:name="Medium List 2 Accent 4" w:uiPriority="66"/>
-    <w:lsdException w:name="Medium Grid 1 Accent 4" w:uiPriority="67"/>
-    <w:lsdException w:name="Medium Grid 2 Accent 4" w:uiPriority="68"/>
-    <w:lsdException w:name="Medium Grid 3 Accent 4" w:uiPriority="69"/>
-    <w:lsdException w:name="Dark List Accent 4" w:uiPriority="70"/>
-    <w:lsdException w:name="Colorful Shading Accent 4" w:uiPriority="71"/>
-    <w:lsdException w:name="Colorful List Accent 4" w:uiPriority="72"/>
-    <w:lsdException w:name="Colorful Grid Accent 4" w:uiPriority="73"/>
-    <w:lsdException w:name="Light Shading Accent 5" w:uiPriority="60"/>
-    <w:lsdException w:name="Light List Accent 5" w:uiPriority="61"/>
-    <w:lsdException w:name="Light Grid Accent 5" w:uiPriority="62"/>
-    <w:lsdException w:name="Medium Shading 1 Accent 5" w:uiPriority="63"/>
-    <w:lsdException w:name="Medium Shading 2 Accent 5" w:uiPriority="64"/>
-    <w:lsdException w:name="Medium List 1 Accent 5" w:uiPriority="65"/>
-    <w:lsdException w:name="Medium List 2 Accent 5" w:uiPriority="66"/>
-    <w:lsdException w:name="Medium Grid 1 Accent 5" w:uiPriority="67"/>
-    <w:lsdException w:name="Medium Grid 2 Accent 5" w:uiPriority="68"/>
-    <w:lsdException w:name="Medium Grid 3 Accent 5" w:uiPriority="69"/>
-    <w:lsdException w:name="Dark List Accent 5" w:uiPriority="70"/>
-    <w:lsdException w:name="Colorful Shading Accent 5" w:uiPriority="71"/>
-    <w:lsdException w:name="Colorful List Accent 5" w:uiPriority="72"/>
-    <w:lsdException w:name="Colorful Grid Accent 5" w:uiPriority="73"/>
-    <w:lsdException w:name="Light Shading Accent 6" w:uiPriority="60"/>
-    <w:lsdException w:name="Light List Accent 6" w:uiPriority="61"/>
-    <w:lsdException w:name="Light Grid Accent 6" w:uiPriority="62"/>
-    <w:lsdException w:name="Medium Shading 1 Accent 6" w:uiPriority="63"/>
-    <w:lsdException w:name="Medium Shading 2 Accent 6" w:uiPriority="64"/>
-    <w:lsdException w:name="Medium List 1 Accent 6" w:uiPriority="65"/>
-    <w:lsdException w:name="Medium List 2 Accent 6" w:uiPriority="66"/>
-    <w:lsdException w:name="Medium Grid 1 Accent 6" w:uiPriority="67"/>
-    <w:lsdException w:name="Medium Grid 2 Accent 6" w:uiPriority="68"/>
-    <w:lsdException w:name="Medium Grid 3 Accent 6" w:uiPriority="69"/>
-    <w:lsdException w:name="Dark List Accent 6" w:uiPriority="70"/>
-    <w:lsdException w:name="Colorful Shading Accent 6" w:uiPriority="71"/>
-    <w:lsdException w:name="Colorful List Accent 6" w:uiPriority="72"/>
-    <w:lsdException w:name="Colorful Grid Accent 6" w:uiPriority="73"/>
-    <w:lsdException w:name="Subtle Emphasis" w:uiPriority="19" w:qFormat="1"/>
-    <w:lsdException w:name="Intense Emphasis" w:uiPriority="21" w:qFormat="1"/>
-    <w:lsdException w:name="Subtle Reference" w:uiPriority="31" w:qFormat="1"/>
-    <w:lsdException w:name="Intense Reference" w:uiPriority="32" w:qFormat="1"/>
-    <w:lsdException w:name="Book Title" w:uiPriority="33" w:qFormat="1"/>
-    <w:lsdException w:name="Bibliography" w:semiHidden="1" w:uiPriority="37" w:unhideWhenUsed="1"/>
-    <w:lsdException w:name="TOC Heading" w:semiHidden="1" w:uiPriority="39" w:unhideWhenUsed="1" w:qFormat="1"/>
-    <w:lsdException w:name="Plain Table 1" w:uiPriority="41"/>
-    <w:lsdException w:name="Plain Table 2" w:uiPriority="42"/>
-    <w:lsdException w:name="Plain Table 3" w:uiPriority="43"/>
-    <w:lsdException w:name="Plain Table 4" w:uiPriority="44"/>
-    <w:lsdException w:name="Plain Table 5" w:uiPriority="45"/>
-    <w:lsdException w:name="Grid Table Light" w:uiPriority="40"/>
-    <w:lsdException w:name="Grid Table 1 Light" w:uiPriority="46"/>
-    <w:lsdException w:name="Grid Table 2" w:uiPriority="47"/>
-    <w:lsdException w:name="Grid Table 3" w:uiPriority="48"/>
-    <w:lsdException w:name="Grid Table 4" w:uiPriority="49"/>
-    <w:lsdException w:name="Grid Table 5 Dark" w:uiPriority="50"/>
-    <w:lsdException w:name="Grid Table 6 Colorful" w:uiPriority="51"/>
-    <w:lsdException w:name="Grid Table 7 Colorful" w:uiPriority="52"/>
-    <w:lsdException w:name="Grid Table 1 Light Accent 1" w:uiPriority="46"/>
-    <w:lsdException w:name="Grid Table 2 Accent 1" w:uiPriority="47"/>
-    <w:lsdException w:name="Grid Table 3 Accent 1" w:uiPriority="48"/>
-    <w:lsdException w:name="Grid Table 4 Accent 1" w:uiPriority="49"/>
-    <w:lsdException w:name="Grid Table 5 Dark Accent 1" w:uiPriority="50"/>
-    <w:lsdException w:name="Grid Table 6 Colorful Accent 1" w:uiPriority="51"/>
-    <w:lsdException w:name="Grid Table 7 Colorful Accent 1" w:uiPriority="52"/>
-    <w:lsdException w:name="Grid Table 1 Light Accent 2" w:uiPriority="46"/>
-    <w:lsdException w:name="Grid Table 2 Accent 2" w:uiPriority="47"/>
-    <w:lsdException w:name="Grid Table 3 Accent 2" w:uiPriority="48"/>
-    <w:lsdException w:name="Grid Table 4 Accent 2" w:uiPriority="49"/>
-    <w:lsdException w:name="Grid Table 5 Dark Accent 2" w:uiPriority="50"/>
-    <w:lsdException w:name="Grid Table 6 Colorful Accent 2" w:uiPriority="51"/>
-    <w:lsdException w:name="Grid Table 7 Colorful Accent 2" w:uiPriority="52"/>
-    <w:lsdException w:name="Grid Table 1 Light Accent 3" w:uiPriority="46"/>
-    <w:lsdException w:name="Grid Table 2 Accent 3" w:uiPriority="47"/>
-    <w:lsdException w:name="Grid Table 3 Accent 3" w:uiPriority="48"/>
-    <w:lsdException w:name="Grid Table 4 Accent 3" w:uiPriority="49"/>
-    <w:lsdException w:name="Grid Table 5 Dark Accent 3" w:uiPriority="50"/>
-    <w:lsdException w:name="Grid Table 6 Colorful Accent 3" w:uiPriority="51"/>
-    <w:lsdException w:name="Grid Table 7 Colorful Accent 3" w:uiPriority="52"/>
-    <w:lsdException w:name="Grid Table 1 Light Accent 4" w:uiPriority="46"/>
-    <w:lsdException w:name="Grid Table 2 Accent 4" w:uiPriority="47"/>
-    <w:lsdException w:name="Grid Table 3 Accent 4" w:uiPriority="48"/>
-    <w:lsdException w:name="Grid Table 4 Accent 4" w:uiPriority="49"/>
-    <w:lsdException w:name="Grid Table 5 Dark Accent 4" w:uiPriority="50"/>
-    <w:lsdException w:name="Grid Table 6 Colorful Accent 4" w:uiPriority="51"/>
-    <w:lsdException w:name="Grid Table 7 Colorful Accent 4" w:uiPriority="52"/>
-    <w:lsdException w:name="Grid Table 1 Light Accent 5" w:uiPriority="46"/>
-    <w:lsdException w:name="Grid Table 2 Accent 5" w:uiPriority="47"/>
-    <w:lsdException w:name="Grid Table 3 Accent 5" w:uiPriority="48"/>
-    <w:lsdException w:name="Grid Table 4 Accent 5" w:uiPriority="49"/>
-    <w:lsdException w:name="Grid Table 5 Dark Accent 5" w:uiPriority="50"/>
-    <w:lsdException w:name="Grid Table 6 Colorful Accent 5" w:uiPriority="51"/>
-    <w:lsdException w:name="Grid Table 7 Colorful Accent 5" w:uiPriority="52"/>
-    <w:lsdException w:name="Grid Table 1 Light Accent 6" w:uiPriority="46"/>
-    <w:lsdException w:name="Grid Table 2 Accent 6" w:uiPriority="47"/>
-    <w:lsdException w:name="Grid Table 3 Accent 6" w:uiPriority="48"/>
-    <w:lsdException w:name="Grid Table 4 Accent 6" w:uiPriority="49"/>
-    <w:lsdException w:name="Grid Table 5 Dark Accent 6" w:uiPriority="50"/>
-    <w:lsdException w:name="Grid Table 6 Colorful Accent 6" w:uiPriority="51"/>
-    <w:lsdException w:name="Grid Table 7 Colorful Accent 6" w:uiPriority="52"/>
-    <w:lsdException w:name="List Table 1 Light" w:uiPriority="46"/>
-    <w:lsdException w:name="List Table 2" w:uiPriority="47"/>
-    <w:lsdException w:name="List Table 3" w:uiPriority="48"/>
-    <w:lsdException w:name="List Table 4" w:uiPriority="49"/>
-    <w:lsdException w:name="List Table 5 Dark" w:uiPriority="50"/>
-    <w:lsdException w:name="List Table 6 Colorful" w:uiPriority="51"/>
-    <w:lsdException w:name="List Table 7 Colorful" w:uiPriority="52"/>
-    <w:lsdException w:name="List Table 1 Light Accent 1" w:uiPriority="46"/>
-    <w:lsdException w:name="List Table 2 Accent 1" w:uiPriority="47"/>
-    <w:lsdException w:name="List Table 3 Accent 1" w:uiPriority="48"/>
-    <w:lsdException w:name="List Table 4 Accent 1" w:uiPriority="49"/>
-    <w:lsdException w:name="List Table 5 Dark Accent 1" w:uiPriority="50"/>
-    <w:lsdException w:name="List Table 6 Colorful Accent 1" w:uiPriority="51"/>
-    <w:lsdException w:name="List Table 7 Colorful Accent 1" w:uiPriority="52"/>
-    <w:lsdException w:name="List Table 1 Light Accent 2" w:uiPriority="46"/>
-    <w:lsdException w:name="List Table 2 Accent 2" w:uiPriority="47"/>
-    <w:lsdException w:name="List Table 3 Accent 2" w:uiPriority="48"/>
-    <w:lsdException w:name="List Table 4 Accent 2" w:uiPriority="49"/>
-    <w:lsdException w:name="List Table 5 Dark Accent 2" w:uiPriority="50"/>
-    <w:lsdException w:name="List Table 6 Colorful Accent 2" w:uiPriority="51"/>
-    <w:lsdException w:name="List Table 7 Colorful Accent 2" w:uiPriority="52"/>
-    <w:lsdException w:name="List Table 1 Light Accent 3" w:uiPriority="46"/>
-    <w:lsdException w:name="List Table 2 Accent 3" w:uiPriority="47"/>
-    <w:lsdException w:name="List Table 3 Accent 3" w:uiPriority="48"/>
-    <w:lsdException w:name="List Table 4 Accent 3" w:uiPriority="49"/>
-    <w:lsdException w:name="List Table 5 Dark Accent 3" w:uiPriority="50"/>
-    <w:lsdException w:name="List Table 6 Colorful Accent 3" w:uiPriority="51"/>
-    <w:lsdException w:name="List Table 7 Colorful Accent 3" w:uiPriority="52"/>
-    <w:lsdException w:name="List Table 1 Light Accent 4" w:uiPriority="46"/>
-    <w:lsdException w:name="List Table 2 Accent 4" w:uiPriority="47"/>
-    <w:lsdException w:name="List Table 3 Accent 4" w:uiPriority="48"/>
-    <w:lsdException w:name="List Table 4 Accent 4" w:uiPriority="49"/>
-    <w:lsdException w:name="List Table 5 Dark Accent 4" w:uiPriority="50"/>
-    <w:lsdException w:name="List Table 6 Colorful Accent 4" w:uiPriority="51"/>
-    <w:lsdException w:name="List Table 7 Colorful Accent 4" w:uiPriority="52"/>
-    <w:lsdException w:name="List Table 1 Light Accent 5" w:uiPriority="46"/>
-    <w:lsdException w:name="List Table 2 Accent 5" w:uiPriority="47"/>
-    <w:lsdException w:name="List Table 3 Accent 5" w:uiPriority="48"/>
-    <w:lsdException w:name="List Table 4 Accent 5" w:uiPriority="49"/>
-    <w:lsdException w:name="List Table 5 Dark Accent 5" w:uiPriority="50"/>
-    <w:lsdException w:name="List Table 6 Colorful Accent 5" w:uiPriority="51"/>
-    <w:lsdException w:name="List Table 7 Colorful Accent 5" w:uiPriority="52"/>
-    <w:lsdException w:name="List Table 1 Light Accent 6" w:uiPriority="46"/>
-    <w:lsdException w:name="List Table 2 Accent 6" w:uiPriority="47"/>
-    <w:lsdException w:name="List Table 3 Accent 6" w:uiPriority="48"/>
-    <w:lsdException w:name="List Table 4 Accent 6" w:uiPriority="49"/>
-    <w:lsdException w:name="List Table 5 Dark Accent 6" w:uiPriority="50"/>
-    <w:lsdException w:name="List Table 6 Colorful Accent 6" w:uiPriority="51"/>
-    <w:lsdException w:name="List Table 7 Colorful Accent 6" w:uiPriority="52"/>
+  <w:latentStyles w:defLockedState="0" w:defUIPriority="99" w:defSemiHidden="1" w:defUnhideWhenUsed="1" w:defQFormat="0" w:count="267">
+    <w:lsdException w:name="Normal" w:semiHidden="0" w:uiPriority="0" w:unhideWhenUsed="0" w:qFormat="1"/>
+    <w:lsdException w:name="heading 1" w:semiHidden="0" w:uiPriority="9" w:unhideWhenUsed="0" w:qFormat="1"/>
+    <w:lsdException w:name="heading 2" w:uiPriority="9" w:qFormat="1"/>
+    <w:lsdException w:name="heading 3" w:uiPriority="9" w:qFormat="1"/>
+    <w:lsdException w:name="heading 4" w:uiPriority="9" w:qFormat="1"/>
+    <w:lsdException w:name="heading 5" w:uiPriority="9" w:qFormat="1"/>
+    <w:lsdException w:name="heading 6" w:uiPriority="9" w:qFormat="1"/>
+    <w:lsdException w:name="heading 7" w:uiPriority="9" w:qFormat="1"/>
+    <w:lsdException w:name="heading 8" w:uiPriority="9" w:qFormat="1"/>
+    <w:lsdException w:name="heading 9" w:uiPriority="9" w:qFormat="1"/>
+    <w:lsdException w:name="toc 1" w:uiPriority="39"/>
+    <w:lsdException w:name="toc 2" w:uiPriority="39"/>
+    <w:lsdException w:name="toc 3" w:uiPriority="39"/>
+    <w:lsdException w:name="toc 4" w:uiPriority="39"/>
+    <w:lsdException w:name="toc 5" w:uiPriority="39"/>
+    <w:lsdException w:name="toc 6" w:uiPriority="39"/>
+    <w:lsdException w:name="toc 7" w:uiPriority="39"/>
+    <w:lsdException w:name="toc 8" w:uiPriority="39"/>
+    <w:lsdException w:name="toc 9" w:uiPriority="39"/>
+    <w:lsdException w:name="caption" w:uiPriority="35" w:qFormat="1"/>
+    <w:lsdException w:name="Title" w:semiHidden="0" w:uiPriority="10" w:unhideWhenUsed="0" w:qFormat="1"/>
+    <w:lsdException w:name="Default Paragraph Font" w:uiPriority="1"/>
+    <w:lsdException w:name="Subtitle" w:semiHidden="0" w:uiPriority="11" w:unhideWhenUsed="0" w:qFormat="1"/>
+    <w:lsdException w:name="Strong" w:semiHidden="0" w:uiPriority="22" w:unhideWhenUsed="0" w:qFormat="1"/>
+    <w:lsdException w:name="Emphasis" w:semiHidden="0" w:uiPriority="20" w:unhideWhenUsed="0" w:qFormat="1"/>
+    <w:lsdException w:name="Table Grid" w:semiHidden="0" w:uiPriority="39" w:unhideWhenUsed="0"/>
+    <w:lsdException w:name="Placeholder Text" w:unhideWhenUsed="0"/>
+    <w:lsdException w:name="No Spacing" w:semiHidden="0" w:uiPriority="1" w:unhideWhenUsed="0" w:qFormat="1"/>
+    <w:lsdException w:name="Light Shading" w:semiHidden="0" w:uiPriority="60" w:unhideWhenUsed="0"/>
+    <w:lsdException w:name="Light List" w:semiHidden="0" w:uiPriority="61" w:unhideWhenUsed="0"/>
+    <w:lsdException w:name="Light Grid" w:semiHidden="0" w:uiPriority="62" w:unhideWhenUsed="0"/>
+    <w:lsdException w:name="Medium Shading 1" w:semiHidden="0" w:uiPriority="63" w:unhideWhenUsed="0"/>
+    <w:lsdException w:name="Medium Shading 2" w:semiHidden="0" w:uiPriority="64" w:unhideWhenUsed="0"/>
+    <w:lsdException w:name="Medium List 1" w:semiHidden="0" w:uiPriority="65" w:unhideWhenUsed="0"/>
+    <w:lsdException w:name="Medium List 2" w:semiHidden="0" w:uiPriority="66" w:unhideWhenUsed="0"/>
+    <w:lsdException w:name="Medium Grid 1" w:semiHidden="0" w:uiPriority="67" w:unhideWhenUsed="0"/>
+    <w:lsdException w:name="Medium Grid 2" w:semiHidden="0" w:uiPriority="68" w:unhideWhenUsed="0"/>
+    <w:lsdException w:name="Medium Grid 3" w:semiHidden="0" w:uiPriority="69" w:unhideWhenUsed="0"/>
+    <w:lsdException w:name="Dark List" w:semiHidden="0" w:uiPriority="70" w:unhideWhenUsed="0"/>
+    <w:lsdException w:name="Colorful Shading" w:semiHidden="0" w:uiPriority="71" w:unhideWhenUsed="0"/>
+    <w:lsdException w:name="Colorful List" w:semiHidden="0" w:uiPriority="72" w:unhideWhenUsed="0"/>
+    <w:lsdException w:name="Colorful Grid" w:semiHidden="0" w:uiPriority="73" w:unhideWhenUsed="0"/>
+    <w:lsdException w:name="Light Shading Accent 1" w:semiHidden="0" w:uiPriority="60" w:unhideWhenUsed="0"/>
+    <w:lsdException w:name="Light List Accent 1" w:semiHidden="0" w:uiPriority="61" w:unhideWhenUsed="0"/>
+    <w:lsdException w:name="Light Grid Accent 1" w:semiHidden="0" w:uiPriority="62" w:unhideWhenUsed="0"/>
+    <w:lsdException w:name="Medium Shading 1 Accent 1" w:semiHidden="0" w:uiPriority="63" w:unhideWhenUsed="0"/>
+    <w:lsdException w:name="Medium Shading 2 Accent 1" w:semiHidden="0" w:uiPriority="64" w:unhideWhenUsed="0"/>
+    <w:lsdException w:name="Medium List 1 Accent 1" w:semiHidden="0" w:uiPriority="65" w:unhideWhenUsed="0"/>
+    <w:lsdException w:name="Revision" w:unhideWhenUsed="0"/>
+    <w:lsdException w:name="List Paragraph" w:semiHidden="0" w:uiPriority="34" w:unhideWhenUsed="0" w:qFormat="1"/>
+    <w:lsdException w:name="Quote" w:semiHidden="0" w:uiPriority="29" w:unhideWhenUsed="0" w:qFormat="1"/>
+    <w:lsdException w:name="Intense Quote" w:semiHidden="0" w:uiPriority="30" w:unhideWhenUsed="0" w:qFormat="1"/>
+    <w:lsdException w:name="Medium List 2 Accent 1" w:semiHidden="0" w:uiPriority="66" w:unhideWhenUsed="0"/>
+    <w:lsdException w:name="Medium Grid 1 Accent 1" w:semiHidden="0" w:uiPriority="67" w:unhideWhenUsed="0"/>
+    <w:lsdException w:name="Medium Grid 2 Accent 1" w:semiHidden="0" w:uiPriority="68" w:unhideWhenUsed="0"/>
+    <w:lsdException w:name="Medium Grid 3 Accent 1" w:semiHidden="0" w:uiPriority="69" w:unhideWhenUsed="0"/>
+    <w:lsdException w:name="Dark List Accent 1" w:semiHidden="0" w:uiPriority="70" w:unhideWhenUsed="0"/>
+    <w:lsdException w:name="Colorful Shading Accent 1" w:semiHidden="0" w:uiPriority="71" w:unhideWhenUsed="0"/>
+    <w:lsdException w:name="Colorful List Accent 1" w:semiHidden="0" w:uiPriority="72" w:unhideWhenUsed="0"/>
+    <w:lsdException w:name="Colorful Grid Accent 1" w:semiHidden="0" w:uiPriority="73" w:unhideWhenUsed="0"/>
+    <w:lsdException w:name="Light Shading Accent 2" w:semiHidden="0" w:uiPriority="60" w:unhideWhenUsed="0"/>
+    <w:lsdException w:name="Light List Accent 2" w:semiHidden="0" w:uiPriority="61" w:unhideWhenUsed="0"/>
+    <w:lsdException w:name="Light Grid Accent 2" w:semiHidden="0" w:uiPriority="62" w:unhideWhenUsed="0"/>
+    <w:lsdException w:name="Medium Shading 1 Accent 2" w:semiHidden="0" w:uiPriority="63" w:unhideWhenUsed="0"/>
+    <w:lsdException w:name="Medium Shading 2 Accent 2" w:semiHidden="0" w:uiPriority="64" w:unhideWhenUsed="0"/>
+    <w:lsdException w:name="Medium List 1 Accent 2" w:semiHidden="0" w:uiPriority="65" w:unhideWhenUsed="0"/>
+    <w:lsdException w:name="Medium List 2 Accent 2" w:semiHidden="0" w:uiPriority="66" w:unhideWhenUsed="0"/>
+    <w:lsdException w:name="Medium Grid 1 Accent 2" w:semiHidden="0" w:uiPriority="67" w:unhideWhenUsed="0"/>
+    <w:lsdException w:name="Medium Grid 2 Accent 2" w:semiHidden="0" w:uiPriority="68" w:unhideWhenUsed="0"/>
+    <w:lsdException w:name="Medium Grid 3 Accent 2" w:semiHidden="0" w:uiPriority="69" w:unhideWhenUsed="0"/>
+    <w:lsdException w:name="Dark List Accent 2" w:semiHidden="0" w:uiPriority="70" w:unhideWhenUsed="0"/>
+    <w:lsdException w:name="Colorful Shading Accent 2" w:semiHidden="0" w:uiPriority="71" w:unhideWhenUsed="0"/>
+    <w:lsdException w:name="Colorful List Accent 2" w:semiHidden="0" w:uiPriority="72" w:unhideWhenUsed="0"/>
+    <w:lsdException w:name="Colorful Grid Accent 2" w:semiHidden="0" w:uiPriority="73" w:unhideWhenUsed="0"/>
+    <w:lsdException w:name="Light Shading Accent 3" w:semiHidden="0" w:uiPriority="60" w:unhideWhenUsed="0"/>
+    <w:lsdException w:name="Light List Accent 3" w:semiHidden="0" w:uiPriority="61" w:unhideWhenUsed="0"/>
+    <w:lsdException w:name="Light Grid Accent 3" w:semiHidden="0" w:uiPriority="62" w:unhideWhenUsed="0"/>
+    <w:lsdException w:name="Medium Shading 1 Accent 3" w:semiHidden="0" w:uiPriority="63" w:unhideWhenUsed="0"/>
+    <w:lsdException w:name="Medium Shading 2 Accent 3" w:semiHidden="0" w:uiPriority="64" w:unhideWhenUsed="0"/>
+    <w:lsdException w:name="Medium List 1 Accent 3" w:semiHidden="0" w:uiPriority="65" w:unhideWhenUsed="0"/>
+    <w:lsdException w:name="Medium List 2 Accent 3" w:semiHidden="0" w:uiPriority="66" w:unhideWhenUsed="0"/>
+    <w:lsdException w:name="Medium Grid 1 Accent 3" w:semiHidden="0" w:uiPriority="67" w:unhideWhenUsed="0"/>
+    <w:lsdException w:name="Medium Grid 2 Accent 3" w:semiHidden="0" w:uiPriority="68" w:unhideWhenUsed="0"/>
+    <w:lsdException w:name="Medium Grid 3 Accent 3" w:semiHidden="0" w:uiPriority="69" w:unhideWhenUsed="0"/>
+    <w:lsdException w:name="Dark List Accent 3" w:semiHidden="0" w:uiPriority="70" w:unhideWhenUsed="0"/>
+    <w:lsdException w:name="Colorful Shading Accent 3" w:semiHidden="0" w:uiPriority="71" w:unhideWhenUsed="0"/>
+    <w:lsdException w:name="Colorful List Accent 3" w:semiHidden="0" w:uiPriority="72" w:unhideWhenUsed="0"/>
+    <w:lsdException w:name="Colorful Grid Accent 3" w:semiHidden="0" w:uiPriority="73" w:unhideWhenUsed="0"/>
+    <w:lsdException w:name="Light Shading Accent 4" w:semiHidden="0" w:uiPriority="60" w:unhideWhenUsed="0"/>
+    <w:lsdException w:name="Light List Accent 4" w:semiHidden="0" w:uiPriority="61" w:unhideWhenUsed="0"/>
+    <w:lsdException w:name="Light Grid Accent 4" w:semiHidden="0" w:uiPriority="62" w:unhideWhenUsed="0"/>
+    <w:lsdException w:name="Medium Shading 1 Accent 4" w:semiHidden="0" w:uiPriority="63" w:unhideWhenUsed="0"/>
+    <w:lsdException w:name="Medium Shading 2 Accent 4" w:semiHidden="0" w:uiPriority="64" w:unhideWhenUsed="0"/>
+    <w:lsdException w:name="Medium List 1 Accent 4" w:semiHidden="0" w:uiPriority="65" w:unhideWhenUsed="0"/>
+    <w:lsdException w:name="Medium List 2 Accent 4" w:semiHidden="0" w:uiPriority="66" w:unhideWhenUsed="0"/>
+    <w:lsdException w:name="Medium Grid 1 Accent 4" w:semiHidden="0" w:uiPriority="67" w:unhideWhenUsed="0"/>
+    <w:lsdException w:name="Medium Grid 2 Accent 4" w:semiHidden="0" w:uiPriority="68" w:unhideWhenUsed="0"/>
+    <w:lsdException w:name="Medium Grid 3 Accent 4" w:semiHidden="0" w:uiPriority="69" w:unhideWhenUsed="0"/>
+    <w:lsdException w:name="Dark List Accent 4" w:semiHidden="0" w:uiPriority="70" w:unhideWhenUsed="0"/>
+    <w:lsdException w:name="Colorful Shading Accent 4" w:semiHidden="0" w:uiPriority="71" w:unhideWhenUsed="0"/>
+    <w:lsdException w:name="Colorful List Accent 4" w:semiHidden="0" w:uiPriority="72" w:unhideWhenUsed="0"/>
+    <w:lsdException w:name="Colorful Grid Accent 4" w:semiHidden="0" w:uiPriority="73" w:unhideWhenUsed="0"/>
+    <w:lsdException w:name="Light Shading Accent 5" w:semiHidden="0" w:uiPriority="60" w:unhideWhenUsed="0"/>
+    <w:lsdException w:name="Light List Accent 5" w:semiHidden="0" w:uiPriority="61" w:unhideWhenUsed="0"/>
+    <w:lsdException w:name="Light Grid Accent 5" w:semiHidden="0" w:uiPriority="62" w:unhideWhenUsed="0"/>
+    <w:lsdException w:name="Medium Shading 1 Accent 5" w:semiHidden="0" w:uiPriority="63" w:unhideWhenUsed="0"/>
+    <w:lsdException w:name="Medium Shading 2 Accent 5" w:semiHidden="0" w:uiPriority="64" w:unhideWhenUsed="0"/>
+    <w:lsdException w:name="Medium List 1 Accent 5" w:semiHidden="0" w:uiPriority="65" w:unhideWhenUsed="0"/>
+    <w:lsdException w:name="Medium List 2 Accent 5" w:semiHidden="0" w:uiPriority="66" w:unhideWhenUsed="0"/>
+    <w:lsdException w:name="Medium Grid 1 Accent 5" w:semiHidden="0" w:uiPriority="67" w:unhideWhenUsed="0"/>
+    <w:lsdException w:name="Medium Grid 2 Accent 5" w:semiHidden="0" w:uiPriority="68" w:unhideWhenUsed="0"/>
+    <w:lsdException w:name="Medium Grid 3 Accent 5" w:semiHidden="0" w:uiPriority="69" w:unhideWhenUsed="0"/>
+    <w:lsdException w:name="Dark List Accent 5" w:semiHidden="0" w:uiPriority="70" w:unhideWhenUsed="0"/>
+    <w:lsdException w:name="Colorful Shading Accent 5" w:semiHidden="0" w:uiPriority="71" w:unhideWhenUsed="0"/>
+    <w:lsdException w:name="Colorful List Accent 5" w:semiHidden="0" w:uiPriority="72" w:unhideWhenUsed="0"/>
+    <w:lsdException w:name="Colorful Grid Accent 5" w:semiHidden="0" w:uiPriority="73" w:unhideWhenUsed="0"/>
+    <w:lsdException w:name="Light Shading Accent 6" w:semiHidden="0" w:uiPriority="60" w:unhideWhenUsed="0"/>
+    <w:lsdException w:name="Light List Accent 6" w:semiHidden="0" w:uiPriority="61" w:unhideWhenUsed="0"/>
+    <w:lsdException w:name="Light Grid Accent 6" w:semiHidden="0" w:uiPriority="62" w:unhideWhenUsed="0"/>
+    <w:lsdException w:name="Medium Shading 1 Accent 6" w:semiHidden="0" w:uiPriority="63" w:unhideWhenUsed="0"/>
+    <w:lsdException w:name="Medium Shading 2 Accent 6" w:semiHidden="0" w:uiPriority="64" w:unhideWhenUsed="0"/>
+    <w:lsdException w:name="Medium List 1 Accent 6" w:semiHidden="0" w:uiPriority="65" w:unhideWhenUsed="0"/>
+    <w:lsdException w:name="Medium List 2 Accent 6" w:semiHidden="0" w:uiPriority="66" w:unhideWhenUsed="0"/>
+    <w:lsdException w:name="Medium Grid 1 Accent 6" w:semiHidden="0" w:uiPriority="67" w:unhideWhenUsed="0"/>
+    <w:lsdException w:name="Medium Grid 2 Accent 6" w:semiHidden="0" w:uiPriority="68" w:unhideWhenUsed="0"/>
+    <w:lsdException w:name="Medium Grid 3 Accent 6" w:semiHidden="0" w:uiPriority="69" w:unhideWhenUsed="0"/>
+    <w:lsdException w:name="Dark List Accent 6" w:semiHidden="0" w:uiPriority="70" w:unhideWhenUsed="0"/>
+    <w:lsdException w:name="Colorful Shading Accent 6" w:semiHidden="0" w:uiPriority="71" w:unhideWhenUsed="0"/>
+    <w:lsdException w:name="Colorful List Accent 6" w:semiHidden="0" w:uiPriority="72" w:unhideWhenUsed="0"/>
+    <w:lsdException w:name="Colorful Grid Accent 6" w:semiHidden="0" w:uiPriority="73" w:unhideWhenUsed="0"/>
+    <w:lsdException w:name="Subtle Emphasis" w:semiHidden="0" w:uiPriority="19" w:unhideWhenUsed="0" w:qFormat="1"/>
+    <w:lsdException w:name="Intense Emphasis" w:semiHidden="0" w:uiPriority="21" w:unhideWhenUsed="0" w:qFormat="1"/>
+    <w:lsdException w:name="Subtle Reference" w:semiHidden="0" w:uiPriority="31" w:unhideWhenUsed="0" w:qFormat="1"/>
+    <w:lsdException w:name="Intense Reference" w:semiHidden="0" w:uiPriority="32" w:unhideWhenUsed="0" w:qFormat="1"/>
+    <w:lsdException w:name="Book Title" w:semiHidden="0" w:uiPriority="33" w:unhideWhenUsed="0" w:qFormat="1"/>
+    <w:lsdException w:name="Bibliography" w:uiPriority="37"/>
+    <w:lsdException w:name="TOC Heading" w:uiPriority="39" w:qFormat="1"/>
   </w:latentStyles>
   <w:style w:type="paragraph" w:default="1" w:styleId="Normal">
     <w:name w:val="Normal"/>
     <w:qFormat/>
+    <w:rsid w:val="00D41B1A"/>
   </w:style>
   <w:style w:type="character" w:default="1" w:styleId="DefaultParagraphFont">
     <w:name w:val="Default Paragraph Font"/>
@@ -3760,6 +4097,7 @@
     <w:uiPriority w:val="99"/>
     <w:semiHidden/>
     <w:unhideWhenUsed/>
+    <w:qFormat/>
     <w:tblPr>
       <w:tblInd w:w="0" w:type="dxa"/>
       <w:tblCellMar>
@@ -3822,6 +4160,36 @@
       <w:contextualSpacing/>
     </w:pPr>
   </w:style>
+  <w:style w:type="paragraph" w:styleId="BalloonText">
+    <w:name w:val="Balloon Text"/>
+    <w:basedOn w:val="Normal"/>
+    <w:link w:val="BalloonTextChar"/>
+    <w:uiPriority w:val="99"/>
+    <w:semiHidden/>
+    <w:unhideWhenUsed/>
+    <w:rsid w:val="009827CC"/>
+    <w:pPr>
+      <w:spacing w:after="0" w:line="240" w:lineRule="auto"/>
+    </w:pPr>
+    <w:rPr>
+      <w:rFonts w:ascii="Tahoma" w:hAnsi="Tahoma" w:cs="Tahoma"/>
+      <w:sz w:val="16"/>
+      <w:szCs w:val="16"/>
+    </w:rPr>
+  </w:style>
+  <w:style w:type="character" w:customStyle="1" w:styleId="BalloonTextChar">
+    <w:name w:val="Balloon Text Char"/>
+    <w:basedOn w:val="DefaultParagraphFont"/>
+    <w:link w:val="BalloonText"/>
+    <w:uiPriority w:val="99"/>
+    <w:semiHidden/>
+    <w:rsid w:val="009827CC"/>
+    <w:rPr>
+      <w:rFonts w:ascii="Tahoma" w:hAnsi="Tahoma" w:cs="Tahoma"/>
+      <w:sz w:val="16"/>
+      <w:szCs w:val="16"/>
+    </w:rPr>
+  </w:style>
 </w:styles>
 </file>
 
@@ -3868,7 +4236,7 @@
     </a:clrScheme>
     <a:fontScheme name="Office">
       <a:majorFont>
-        <a:latin typeface="Calibri Light" panose="020F0302020204030204"/>
+        <a:latin typeface="Calibri Light"/>
         <a:ea typeface=""/>
         <a:cs typeface=""/>
         <a:font script="Jpan" typeface="ＭＳ ゴシック"/>
@@ -3903,7 +4271,7 @@
         <a:font script="Geor" typeface="Sylfaen"/>
       </a:majorFont>
       <a:minorFont>
-        <a:latin typeface="Calibri" panose="020F0502020204030204"/>
+        <a:latin typeface="Calibri"/>
         <a:ea typeface=""/>
         <a:cs typeface=""/>
         <a:font script="Jpan" typeface="ＭＳ 明朝"/>
@@ -4080,7 +4448,7 @@
   <a:extraClrSchemeLst/>
   <a:extLst>
     <a:ext uri="{05A4C25C-085E-4340-85A3-A5531E510DB2}">
-      <thm15:themeFamily xmlns:thm15="http://schemas.microsoft.com/office/thememl/2012/main" name="Office Theme" id="{62F939B6-93AF-4DB8-9C6B-D6C7DFDC589F}" vid="{4A3C46E8-61CC-4603-A589-7422A47A8E4A}"/>
+      <thm15:themeFamily xmlns:thm15="http://schemas.microsoft.com/office/thememl/2012/main" xmlns="" name="Office Theme" id="{62F939B6-93AF-4DB8-9C6B-D6C7DFDC589F}" vid="{4A3C46E8-61CC-4603-A589-7422A47A8E4A}"/>
     </a:ext>
   </a:extLst>
 </a:theme>
@@ -4091,7 +4459,7 @@
 </file>
 
 <file path=customXml/itemProps1.xml><?xml version="1.0" encoding="utf-8"?>
-<ds:datastoreItem xmlns:ds="http://schemas.openxmlformats.org/officeDocument/2006/customXml" ds:itemID="{7A2BFC0E-F236-4B0E-B554-EA25A8ABA352}">
+<ds:datastoreItem xmlns:ds="http://schemas.openxmlformats.org/officeDocument/2006/customXml" ds:itemID="{7005201B-E41C-4651-8FF3-2C43C3F65D30}">
   <ds:schemaRefs>
     <ds:schemaRef ds:uri="http://schemas.openxmlformats.org/officeDocument/2006/bibliography"/>
   </ds:schemaRefs>

</xml_diff>